<commit_message>
REST package refactoring and Documentation
</commit_message>
<xml_diff>
--- a/conference-documentation/Conference Applikation - Service Architektur.docx
+++ b/conference-documentation/Conference Applikation - Service Architektur.docx
@@ -19,7 +19,7 @@
       <w:pPr>
         <w:pStyle w:val="berschrift1"/>
       </w:pPr>
-      <w:bookmarkStart w:id="0" w:name="_Toc372578325"/>
+      <w:bookmarkStart w:id="0" w:name="_Toc373177947"/>
       <w:r>
         <w:lastRenderedPageBreak/>
         <w:t>Versionshistorie</w:t>
@@ -52,8 +52,6 @@
             <w:r>
               <w:t>Version</w:t>
             </w:r>
-            <w:bookmarkStart w:id="1" w:name="_GoBack"/>
-            <w:bookmarkEnd w:id="1"/>
           </w:p>
         </w:tc>
         <w:tc>
@@ -77,11 +75,9 @@
             <w:pPr>
               <w:cnfStyle w:val="100000000000" w:firstRow="1" w:lastRow="0" w:firstColumn="0" w:lastColumn="0" w:oddVBand="0" w:evenVBand="0" w:oddHBand="0" w:evenHBand="0" w:firstRowFirstColumn="0" w:firstRowLastColumn="0" w:lastRowFirstColumn="0" w:lastRowLastColumn="0"/>
             </w:pPr>
-            <w:proofErr w:type="spellStart"/>
             <w:r>
               <w:t>Author</w:t>
             </w:r>
-            <w:proofErr w:type="spellEnd"/>
           </w:p>
         </w:tc>
         <w:tc>
@@ -349,7 +345,7 @@
           <w:r>
             <w:fldChar w:fldCharType="separate"/>
           </w:r>
-          <w:hyperlink w:anchor="_Toc372578325" w:history="1">
+          <w:hyperlink w:anchor="_Toc373177947" w:history="1">
             <w:r>
               <w:rPr>
                 <w:rStyle w:val="Hyperlink"/>
@@ -376,7 +372,7 @@
                 <w:noProof/>
                 <w:webHidden/>
               </w:rPr>
-              <w:instrText xml:space="preserve"> PAGEREF _Toc372578325 \h </w:instrText>
+              <w:instrText xml:space="preserve"> PAGEREF _Toc373177947 \h </w:instrText>
             </w:r>
             <w:r>
               <w:rPr>
@@ -419,7 +415,7 @@
               <w:lang w:eastAsia="de-DE"/>
             </w:rPr>
           </w:pPr>
-          <w:hyperlink w:anchor="_Toc372578326" w:history="1">
+          <w:hyperlink w:anchor="_Toc373177948" w:history="1">
             <w:r>
               <w:rPr>
                 <w:rStyle w:val="Hyperlink"/>
@@ -446,7 +442,7 @@
                 <w:noProof/>
                 <w:webHidden/>
               </w:rPr>
-              <w:instrText xml:space="preserve"> PAGEREF _Toc372578326 \h </w:instrText>
+              <w:instrText xml:space="preserve"> PAGEREF _Toc373177948 \h </w:instrText>
             </w:r>
             <w:r>
               <w:rPr>
@@ -489,7 +485,7 @@
               <w:lang w:eastAsia="de-DE"/>
             </w:rPr>
           </w:pPr>
-          <w:hyperlink w:anchor="_Toc372578327" w:history="1">
+          <w:hyperlink w:anchor="_Toc373177949" w:history="1">
             <w:r>
               <w:rPr>
                 <w:rStyle w:val="Hyperlink"/>
@@ -516,7 +512,7 @@
                 <w:noProof/>
                 <w:webHidden/>
               </w:rPr>
-              <w:instrText xml:space="preserve"> PAGEREF _Toc372578327 \h </w:instrText>
+              <w:instrText xml:space="preserve"> PAGEREF _Toc373177949 \h </w:instrText>
             </w:r>
             <w:r>
               <w:rPr>
@@ -536,7 +532,7 @@
                 <w:noProof/>
                 <w:webHidden/>
               </w:rPr>
-              <w:t>4</w:t>
+              <w:t>5</w:t>
             </w:r>
             <w:r>
               <w:rPr>
@@ -559,7 +555,7 @@
               <w:lang w:eastAsia="de-DE"/>
             </w:rPr>
           </w:pPr>
-          <w:hyperlink w:anchor="_Toc372578328" w:history="1">
+          <w:hyperlink w:anchor="_Toc373177950" w:history="1">
             <w:r>
               <w:rPr>
                 <w:rStyle w:val="Hyperlink"/>
@@ -586,7 +582,7 @@
                 <w:noProof/>
                 <w:webHidden/>
               </w:rPr>
-              <w:instrText xml:space="preserve"> PAGEREF _Toc372578328 \h </w:instrText>
+              <w:instrText xml:space="preserve"> PAGEREF _Toc373177950 \h </w:instrText>
             </w:r>
             <w:r>
               <w:rPr>
@@ -606,7 +602,7 @@
                 <w:noProof/>
                 <w:webHidden/>
               </w:rPr>
-              <w:t>4</w:t>
+              <w:t>5</w:t>
             </w:r>
             <w:r>
               <w:rPr>
@@ -629,7 +625,7 @@
               <w:lang w:eastAsia="de-DE"/>
             </w:rPr>
           </w:pPr>
-          <w:hyperlink w:anchor="_Toc372578329" w:history="1">
+          <w:hyperlink w:anchor="_Toc373177951" w:history="1">
             <w:r>
               <w:rPr>
                 <w:rStyle w:val="Hyperlink"/>
@@ -656,7 +652,7 @@
                 <w:noProof/>
                 <w:webHidden/>
               </w:rPr>
-              <w:instrText xml:space="preserve"> PAGEREF _Toc372578329 \h </w:instrText>
+              <w:instrText xml:space="preserve"> PAGEREF _Toc373177951 \h </w:instrText>
             </w:r>
             <w:r>
               <w:rPr>
@@ -676,7 +672,7 @@
                 <w:noProof/>
                 <w:webHidden/>
               </w:rPr>
-              <w:t>5</w:t>
+              <w:t>6</w:t>
             </w:r>
             <w:r>
               <w:rPr>
@@ -699,7 +695,7 @@
               <w:lang w:eastAsia="de-DE"/>
             </w:rPr>
           </w:pPr>
-          <w:hyperlink w:anchor="_Toc372578330" w:history="1">
+          <w:hyperlink w:anchor="_Toc373177952" w:history="1">
             <w:r>
               <w:rPr>
                 <w:rStyle w:val="Hyperlink"/>
@@ -726,7 +722,7 @@
                 <w:noProof/>
                 <w:webHidden/>
               </w:rPr>
-              <w:instrText xml:space="preserve"> PAGEREF _Toc372578330 \h </w:instrText>
+              <w:instrText xml:space="preserve"> PAGEREF _Toc373177952 \h </w:instrText>
             </w:r>
             <w:r>
               <w:rPr>
@@ -746,7 +742,7 @@
                 <w:noProof/>
                 <w:webHidden/>
               </w:rPr>
-              <w:t>5</w:t>
+              <w:t>6</w:t>
             </w:r>
             <w:r>
               <w:rPr>
@@ -769,7 +765,7 @@
               <w:lang w:eastAsia="de-DE"/>
             </w:rPr>
           </w:pPr>
-          <w:hyperlink w:anchor="_Toc372578331" w:history="1">
+          <w:hyperlink w:anchor="_Toc373177953" w:history="1">
             <w:r>
               <w:rPr>
                 <w:rStyle w:val="Hyperlink"/>
@@ -796,7 +792,7 @@
                 <w:noProof/>
                 <w:webHidden/>
               </w:rPr>
-              <w:instrText xml:space="preserve"> PAGEREF _Toc372578331 \h </w:instrText>
+              <w:instrText xml:space="preserve"> PAGEREF _Toc373177953 \h </w:instrText>
             </w:r>
             <w:r>
               <w:rPr>
@@ -816,7 +812,7 @@
                 <w:noProof/>
                 <w:webHidden/>
               </w:rPr>
-              <w:t>5</w:t>
+              <w:t>7</w:t>
             </w:r>
             <w:r>
               <w:rPr>
@@ -839,7 +835,7 @@
               <w:lang w:eastAsia="de-DE"/>
             </w:rPr>
           </w:pPr>
-          <w:hyperlink w:anchor="_Toc372578332" w:history="1">
+          <w:hyperlink w:anchor="_Toc373177954" w:history="1">
             <w:r>
               <w:rPr>
                 <w:rStyle w:val="Hyperlink"/>
@@ -866,7 +862,7 @@
                 <w:noProof/>
                 <w:webHidden/>
               </w:rPr>
-              <w:instrText xml:space="preserve"> PAGEREF _Toc372578332 \h </w:instrText>
+              <w:instrText xml:space="preserve"> PAGEREF _Toc373177954 \h </w:instrText>
             </w:r>
             <w:r>
               <w:rPr>
@@ -886,7 +882,7 @@
                 <w:noProof/>
                 <w:webHidden/>
               </w:rPr>
-              <w:t>5</w:t>
+              <w:t>7</w:t>
             </w:r>
             <w:r>
               <w:rPr>
@@ -909,7 +905,7 @@
               <w:lang w:eastAsia="de-DE"/>
             </w:rPr>
           </w:pPr>
-          <w:hyperlink w:anchor="_Toc372578333" w:history="1">
+          <w:hyperlink w:anchor="_Toc373177955" w:history="1">
             <w:r>
               <w:rPr>
                 <w:rStyle w:val="Hyperlink"/>
@@ -936,7 +932,7 @@
                 <w:noProof/>
                 <w:webHidden/>
               </w:rPr>
-              <w:instrText xml:space="preserve"> PAGEREF _Toc372578333 \h </w:instrText>
+              <w:instrText xml:space="preserve"> PAGEREF _Toc373177955 \h </w:instrText>
             </w:r>
             <w:r>
               <w:rPr>
@@ -956,7 +952,7 @@
                 <w:noProof/>
                 <w:webHidden/>
               </w:rPr>
-              <w:t>5</w:t>
+              <w:t>7</w:t>
             </w:r>
             <w:r>
               <w:rPr>
@@ -979,7 +975,7 @@
               <w:lang w:eastAsia="de-DE"/>
             </w:rPr>
           </w:pPr>
-          <w:hyperlink w:anchor="_Toc372578334" w:history="1">
+          <w:hyperlink w:anchor="_Toc373177956" w:history="1">
             <w:r>
               <w:rPr>
                 <w:rStyle w:val="Hyperlink"/>
@@ -1006,7 +1002,7 @@
                 <w:noProof/>
                 <w:webHidden/>
               </w:rPr>
-              <w:instrText xml:space="preserve"> PAGEREF _Toc372578334 \h </w:instrText>
+              <w:instrText xml:space="preserve"> PAGEREF _Toc373177956 \h </w:instrText>
             </w:r>
             <w:r>
               <w:rPr>
@@ -1026,7 +1022,7 @@
                 <w:noProof/>
                 <w:webHidden/>
               </w:rPr>
-              <w:t>5</w:t>
+              <w:t>7</w:t>
             </w:r>
             <w:r>
               <w:rPr>
@@ -1049,7 +1045,7 @@
               <w:lang w:eastAsia="de-DE"/>
             </w:rPr>
           </w:pPr>
-          <w:hyperlink w:anchor="_Toc372578335" w:history="1">
+          <w:hyperlink w:anchor="_Toc373177957" w:history="1">
             <w:r>
               <w:rPr>
                 <w:rStyle w:val="Hyperlink"/>
@@ -1076,7 +1072,7 @@
                 <w:noProof/>
                 <w:webHidden/>
               </w:rPr>
-              <w:instrText xml:space="preserve"> PAGEREF _Toc372578335 \h </w:instrText>
+              <w:instrText xml:space="preserve"> PAGEREF _Toc373177957 \h </w:instrText>
             </w:r>
             <w:r>
               <w:rPr>
@@ -1096,7 +1092,7 @@
                 <w:noProof/>
                 <w:webHidden/>
               </w:rPr>
-              <w:t>6</w:t>
+              <w:t>7</w:t>
             </w:r>
             <w:r>
               <w:rPr>
@@ -1119,7 +1115,7 @@
               <w:lang w:eastAsia="de-DE"/>
             </w:rPr>
           </w:pPr>
-          <w:hyperlink w:anchor="_Toc372578336" w:history="1">
+          <w:hyperlink w:anchor="_Toc373177958" w:history="1">
             <w:r>
               <w:rPr>
                 <w:rStyle w:val="Hyperlink"/>
@@ -1146,7 +1142,7 @@
                 <w:noProof/>
                 <w:webHidden/>
               </w:rPr>
-              <w:instrText xml:space="preserve"> PAGEREF _Toc372578336 \h </w:instrText>
+              <w:instrText xml:space="preserve"> PAGEREF _Toc373177958 \h </w:instrText>
             </w:r>
             <w:r>
               <w:rPr>
@@ -1166,7 +1162,7 @@
                 <w:noProof/>
                 <w:webHidden/>
               </w:rPr>
-              <w:t>6</w:t>
+              <w:t>7</w:t>
             </w:r>
             <w:r>
               <w:rPr>
@@ -1189,7 +1185,7 @@
               <w:lang w:eastAsia="de-DE"/>
             </w:rPr>
           </w:pPr>
-          <w:hyperlink w:anchor="_Toc372578337" w:history="1">
+          <w:hyperlink w:anchor="_Toc373177959" w:history="1">
             <w:r>
               <w:rPr>
                 <w:rStyle w:val="Hyperlink"/>
@@ -1216,7 +1212,7 @@
                 <w:noProof/>
                 <w:webHidden/>
               </w:rPr>
-              <w:instrText xml:space="preserve"> PAGEREF _Toc372578337 \h </w:instrText>
+              <w:instrText xml:space="preserve"> PAGEREF _Toc373177959 \h </w:instrText>
             </w:r>
             <w:r>
               <w:rPr>
@@ -1236,7 +1232,7 @@
                 <w:noProof/>
                 <w:webHidden/>
               </w:rPr>
-              <w:t>6</w:t>
+              <w:t>8</w:t>
             </w:r>
             <w:r>
               <w:rPr>
@@ -1259,7 +1255,7 @@
               <w:lang w:eastAsia="de-DE"/>
             </w:rPr>
           </w:pPr>
-          <w:hyperlink w:anchor="_Toc372578338" w:history="1">
+          <w:hyperlink w:anchor="_Toc373177960" w:history="1">
             <w:r>
               <w:rPr>
                 <w:rStyle w:val="Hyperlink"/>
@@ -1286,7 +1282,7 @@
                 <w:noProof/>
                 <w:webHidden/>
               </w:rPr>
-              <w:instrText xml:space="preserve"> PAGEREF _Toc372578338 \h </w:instrText>
+              <w:instrText xml:space="preserve"> PAGEREF _Toc373177960 \h </w:instrText>
             </w:r>
             <w:r>
               <w:rPr>
@@ -1306,7 +1302,7 @@
                 <w:noProof/>
                 <w:webHidden/>
               </w:rPr>
-              <w:t>6</w:t>
+              <w:t>8</w:t>
             </w:r>
             <w:r>
               <w:rPr>
@@ -1329,7 +1325,7 @@
               <w:lang w:eastAsia="de-DE"/>
             </w:rPr>
           </w:pPr>
-          <w:hyperlink w:anchor="_Toc372578339" w:history="1">
+          <w:hyperlink w:anchor="_Toc373177961" w:history="1">
             <w:r>
               <w:rPr>
                 <w:rStyle w:val="Hyperlink"/>
@@ -1356,7 +1352,7 @@
                 <w:noProof/>
                 <w:webHidden/>
               </w:rPr>
-              <w:instrText xml:space="preserve"> PAGEREF _Toc372578339 \h </w:instrText>
+              <w:instrText xml:space="preserve"> PAGEREF _Toc373177961 \h </w:instrText>
             </w:r>
             <w:r>
               <w:rPr>
@@ -1376,7 +1372,7 @@
                 <w:noProof/>
                 <w:webHidden/>
               </w:rPr>
-              <w:t>6</w:t>
+              <w:t>8</w:t>
             </w:r>
             <w:r>
               <w:rPr>
@@ -1399,7 +1395,7 @@
               <w:lang w:eastAsia="de-DE"/>
             </w:rPr>
           </w:pPr>
-          <w:hyperlink w:anchor="_Toc372578340" w:history="1">
+          <w:hyperlink w:anchor="_Toc373177962" w:history="1">
             <w:r>
               <w:rPr>
                 <w:rStyle w:val="Hyperlink"/>
@@ -1426,7 +1422,7 @@
                 <w:noProof/>
                 <w:webHidden/>
               </w:rPr>
-              <w:instrText xml:space="preserve"> PAGEREF _Toc372578340 \h </w:instrText>
+              <w:instrText xml:space="preserve"> PAGEREF _Toc373177962 \h </w:instrText>
             </w:r>
             <w:r>
               <w:rPr>
@@ -1446,7 +1442,7 @@
                 <w:noProof/>
                 <w:webHidden/>
               </w:rPr>
-              <w:t>6</w:t>
+              <w:t>8</w:t>
             </w:r>
             <w:r>
               <w:rPr>
@@ -1469,7 +1465,7 @@
               <w:lang w:eastAsia="de-DE"/>
             </w:rPr>
           </w:pPr>
-          <w:hyperlink w:anchor="_Toc372578341" w:history="1">
+          <w:hyperlink w:anchor="_Toc373177963" w:history="1">
             <w:r>
               <w:rPr>
                 <w:rStyle w:val="Hyperlink"/>
@@ -1496,7 +1492,7 @@
                 <w:noProof/>
                 <w:webHidden/>
               </w:rPr>
-              <w:instrText xml:space="preserve"> PAGEREF _Toc372578341 \h </w:instrText>
+              <w:instrText xml:space="preserve"> PAGEREF _Toc373177963 \h </w:instrText>
             </w:r>
             <w:r>
               <w:rPr>
@@ -1516,7 +1512,7 @@
                 <w:noProof/>
                 <w:webHidden/>
               </w:rPr>
-              <w:t>6</w:t>
+              <w:t>9</w:t>
             </w:r>
             <w:r>
               <w:rPr>
@@ -1539,7 +1535,7 @@
               <w:lang w:eastAsia="de-DE"/>
             </w:rPr>
           </w:pPr>
-          <w:hyperlink w:anchor="_Toc372578342" w:history="1">
+          <w:hyperlink w:anchor="_Toc373177964" w:history="1">
             <w:r>
               <w:rPr>
                 <w:rStyle w:val="Hyperlink"/>
@@ -1566,7 +1562,7 @@
                 <w:noProof/>
                 <w:webHidden/>
               </w:rPr>
-              <w:instrText xml:space="preserve"> PAGEREF _Toc372578342 \h </w:instrText>
+              <w:instrText xml:space="preserve"> PAGEREF _Toc373177964 \h </w:instrText>
             </w:r>
             <w:r>
               <w:rPr>
@@ -1586,7 +1582,7 @@
                 <w:noProof/>
                 <w:webHidden/>
               </w:rPr>
-              <w:t>7</w:t>
+              <w:t>10</w:t>
             </w:r>
             <w:r>
               <w:rPr>
@@ -1609,7 +1605,7 @@
               <w:lang w:eastAsia="de-DE"/>
             </w:rPr>
           </w:pPr>
-          <w:hyperlink w:anchor="_Toc372578343" w:history="1">
+          <w:hyperlink w:anchor="_Toc373177965" w:history="1">
             <w:r>
               <w:rPr>
                 <w:rStyle w:val="Hyperlink"/>
@@ -1636,7 +1632,7 @@
                 <w:noProof/>
                 <w:webHidden/>
               </w:rPr>
-              <w:instrText xml:space="preserve"> PAGEREF _Toc372578343 \h </w:instrText>
+              <w:instrText xml:space="preserve"> PAGEREF _Toc373177965 \h </w:instrText>
             </w:r>
             <w:r>
               <w:rPr>
@@ -1656,7 +1652,7 @@
                 <w:noProof/>
                 <w:webHidden/>
               </w:rPr>
-              <w:t>7</w:t>
+              <w:t>11</w:t>
             </w:r>
             <w:r>
               <w:rPr>
@@ -1679,7 +1675,7 @@
               <w:lang w:eastAsia="de-DE"/>
             </w:rPr>
           </w:pPr>
-          <w:hyperlink w:anchor="_Toc372578344" w:history="1">
+          <w:hyperlink w:anchor="_Toc373177966" w:history="1">
             <w:r>
               <w:rPr>
                 <w:rStyle w:val="Hyperlink"/>
@@ -1706,7 +1702,7 @@
                 <w:noProof/>
                 <w:webHidden/>
               </w:rPr>
-              <w:instrText xml:space="preserve"> PAGEREF _Toc372578344 \h </w:instrText>
+              <w:instrText xml:space="preserve"> PAGEREF _Toc373177966 \h </w:instrText>
             </w:r>
             <w:r>
               <w:rPr>
@@ -1726,7 +1722,7 @@
                 <w:noProof/>
                 <w:webHidden/>
               </w:rPr>
-              <w:t>7</w:t>
+              <w:t>12</w:t>
             </w:r>
             <w:r>
               <w:rPr>
@@ -1749,7 +1745,7 @@
               <w:lang w:eastAsia="de-DE"/>
             </w:rPr>
           </w:pPr>
-          <w:hyperlink w:anchor="_Toc372578345" w:history="1">
+          <w:hyperlink w:anchor="_Toc373177967" w:history="1">
             <w:r>
               <w:rPr>
                 <w:rStyle w:val="Hyperlink"/>
@@ -1776,7 +1772,7 @@
                 <w:noProof/>
                 <w:webHidden/>
               </w:rPr>
-              <w:instrText xml:space="preserve"> PAGEREF _Toc372578345 \h </w:instrText>
+              <w:instrText xml:space="preserve"> PAGEREF _Toc373177967 \h </w:instrText>
             </w:r>
             <w:r>
               <w:rPr>
@@ -1796,7 +1792,7 @@
                 <w:noProof/>
                 <w:webHidden/>
               </w:rPr>
-              <w:t>7</w:t>
+              <w:t>12</w:t>
             </w:r>
             <w:r>
               <w:rPr>
@@ -1819,7 +1815,7 @@
               <w:lang w:eastAsia="de-DE"/>
             </w:rPr>
           </w:pPr>
-          <w:hyperlink w:anchor="_Toc372578346" w:history="1">
+          <w:hyperlink w:anchor="_Toc373177968" w:history="1">
             <w:r>
               <w:rPr>
                 <w:rStyle w:val="Hyperlink"/>
@@ -1846,7 +1842,7 @@
                 <w:noProof/>
                 <w:webHidden/>
               </w:rPr>
-              <w:instrText xml:space="preserve"> PAGEREF _Toc372578346 \h </w:instrText>
+              <w:instrText xml:space="preserve"> PAGEREF _Toc373177968 \h </w:instrText>
             </w:r>
             <w:r>
               <w:rPr>
@@ -1866,7 +1862,7 @@
                 <w:noProof/>
                 <w:webHidden/>
               </w:rPr>
-              <w:t>8</w:t>
+              <w:t>12</w:t>
             </w:r>
             <w:r>
               <w:rPr>
@@ -1889,7 +1885,7 @@
               <w:lang w:eastAsia="de-DE"/>
             </w:rPr>
           </w:pPr>
-          <w:hyperlink w:anchor="_Toc372578347" w:history="1">
+          <w:hyperlink w:anchor="_Toc373177969" w:history="1">
             <w:r>
               <w:rPr>
                 <w:rStyle w:val="Hyperlink"/>
@@ -1916,7 +1912,7 @@
                 <w:noProof/>
                 <w:webHidden/>
               </w:rPr>
-              <w:instrText xml:space="preserve"> PAGEREF _Toc372578347 \h </w:instrText>
+              <w:instrText xml:space="preserve"> PAGEREF _Toc373177969 \h </w:instrText>
             </w:r>
             <w:r>
               <w:rPr>
@@ -1936,7 +1932,7 @@
                 <w:noProof/>
                 <w:webHidden/>
               </w:rPr>
-              <w:t>9</w:t>
+              <w:t>13</w:t>
             </w:r>
             <w:r>
               <w:rPr>
@@ -1959,7 +1955,7 @@
               <w:lang w:eastAsia="de-DE"/>
             </w:rPr>
           </w:pPr>
-          <w:hyperlink w:anchor="_Toc372578348" w:history="1">
+          <w:hyperlink w:anchor="_Toc373177970" w:history="1">
             <w:r>
               <w:rPr>
                 <w:rStyle w:val="Hyperlink"/>
@@ -1986,7 +1982,7 @@
                 <w:noProof/>
                 <w:webHidden/>
               </w:rPr>
-              <w:instrText xml:space="preserve"> PAGEREF _Toc372578348 \h </w:instrText>
+              <w:instrText xml:space="preserve"> PAGEREF _Toc373177970 \h </w:instrText>
             </w:r>
             <w:r>
               <w:rPr>
@@ -2006,7 +2002,7 @@
                 <w:noProof/>
                 <w:webHidden/>
               </w:rPr>
-              <w:t>9</w:t>
+              <w:t>13</w:t>
             </w:r>
             <w:r>
               <w:rPr>
@@ -2029,7 +2025,7 @@
               <w:lang w:eastAsia="de-DE"/>
             </w:rPr>
           </w:pPr>
-          <w:hyperlink w:anchor="_Toc372578349" w:history="1">
+          <w:hyperlink w:anchor="_Toc373177971" w:history="1">
             <w:r>
               <w:rPr>
                 <w:rStyle w:val="Hyperlink"/>
@@ -2056,7 +2052,7 @@
                 <w:noProof/>
                 <w:webHidden/>
               </w:rPr>
-              <w:instrText xml:space="preserve"> PAGEREF _Toc372578349 \h </w:instrText>
+              <w:instrText xml:space="preserve"> PAGEREF _Toc373177971 \h </w:instrText>
             </w:r>
             <w:r>
               <w:rPr>
@@ -2076,7 +2072,7 @@
                 <w:noProof/>
                 <w:webHidden/>
               </w:rPr>
-              <w:t>9</w:t>
+              <w:t>14</w:t>
             </w:r>
             <w:r>
               <w:rPr>
@@ -2108,79 +2104,45 @@
       <w:pPr>
         <w:pStyle w:val="berschrift1"/>
       </w:pPr>
-      <w:bookmarkStart w:id="2" w:name="_Toc372578326"/>
+      <w:bookmarkStart w:id="1" w:name="_Toc373177948"/>
       <w:r>
         <w:lastRenderedPageBreak/>
         <w:t>Übersicht und Ziel</w:t>
       </w:r>
+      <w:bookmarkEnd w:id="1"/>
+      <w:r>
+        <w:t xml:space="preserve"> </w:t>
+      </w:r>
+    </w:p>
+    <w:p>
+      <w:r>
+        <w:t>Dieses Projekt hat zum Ziel eine Conference-Applikation zur erstellen. Diese soll Coference-Besuchern ermöglichen sich über die Conference, die Talks, die Rooms und die Speaker zu informieren. Weiter soll es den Administratoren möglich sein diese Einheiten zu Pflegen.</w:t>
+      </w:r>
+    </w:p>
+    <w:p>
+      <w:r>
+        <w:t>Die Funktionalen und nicht Funktionalen Anforderungen, für die Applikation, finden sich im Anhang. Die Herausforderung an die Architektur, war es diese Anforderungen möglichst einfach zu realisieren, um dem Kunden später die Wartung und Pflege zu erleichtern.</w:t>
+      </w:r>
+    </w:p>
+    <w:p>
+      <w:r>
+        <w:br w:type="page"/>
+      </w:r>
+    </w:p>
+    <w:p>
+      <w:pPr>
+        <w:pStyle w:val="berschrift1"/>
+      </w:pPr>
+      <w:bookmarkStart w:id="2" w:name="_Toc373177949"/>
+      <w:r>
+        <w:lastRenderedPageBreak/>
+        <w:t>Architektur der Applikation</w:t>
+      </w:r>
       <w:bookmarkEnd w:id="2"/>
-      <w:r>
-        <w:t xml:space="preserve"> </w:t>
-      </w:r>
-    </w:p>
-    <w:p>
-      <w:r>
-        <w:t xml:space="preserve">Dieses Projekt hat zum Ziel eine Conference-Applikation zur erstellen. Diese soll </w:t>
-      </w:r>
-      <w:proofErr w:type="spellStart"/>
-      <w:r>
-        <w:t>Coference</w:t>
-      </w:r>
-      <w:proofErr w:type="spellEnd"/>
-      <w:r>
-        <w:t xml:space="preserve">-Besuchern ermöglichen sich über die Conference, die Talks, die </w:t>
-      </w:r>
-      <w:proofErr w:type="spellStart"/>
-      <w:r>
-        <w:t>Rooms</w:t>
-      </w:r>
-      <w:proofErr w:type="spellEnd"/>
-      <w:r>
-        <w:t xml:space="preserve"> und die Speaker zu informieren. Weiter soll es den Administratoren möglich sein diese Einheiten zu Pflegen.</w:t>
-      </w:r>
-    </w:p>
-    <w:p>
-      <w:r>
-        <w:t>Die Funktionalen und nicht Funktionalen Anforderungen, für die Applikation, finden sich im Anhang. Die Herausforderung an die Architektur, war es diese Anforderungen möglichst einfach zu realisieren, um dem Kunden später die Wartung und Pflege zu erleichtern.</w:t>
-      </w:r>
-    </w:p>
-    <w:p>
-      <w:pPr>
-        <w:pStyle w:val="berschrift1"/>
-      </w:pPr>
-      <w:bookmarkStart w:id="3" w:name="_Toc372578327"/>
-      <w:r>
-        <w:t>Architektur der Applikation</w:t>
-      </w:r>
-      <w:bookmarkEnd w:id="3"/>
-    </w:p>
-    <w:p>
-      <w:r>
-        <w:t xml:space="preserve">Die Applikation ist auf dem JEE 6 </w:t>
-      </w:r>
-      <w:proofErr w:type="spellStart"/>
-      <w:r>
-        <w:t>Stack</w:t>
-      </w:r>
-      <w:proofErr w:type="spellEnd"/>
-      <w:r>
-        <w:t xml:space="preserve"> entwickelt, den der </w:t>
-      </w:r>
-      <w:proofErr w:type="spellStart"/>
-      <w:r>
-        <w:t>JBoss</w:t>
-      </w:r>
-      <w:proofErr w:type="spellEnd"/>
-      <w:r>
-        <w:t xml:space="preserve"> </w:t>
-      </w:r>
-      <w:proofErr w:type="spellStart"/>
-      <w:r>
-        <w:t>Applicationserver</w:t>
-      </w:r>
-      <w:proofErr w:type="spellEnd"/>
-      <w:r>
-        <w:t xml:space="preserve"> in Version 7 bereit</w:t>
+    </w:p>
+    <w:p>
+      <w:r>
+        <w:t>Die Applikation ist auf dem JEE 6 Stack entwickelt, den der JBoss Applicationserver in Version 7 bereit</w:t>
       </w:r>
       <w:r>
         <w:t>ge</w:t>
@@ -2198,15 +2160,7 @@
         </w:numPr>
       </w:pPr>
       <w:r>
-        <w:t xml:space="preserve">Enterprise Java </w:t>
-      </w:r>
-      <w:proofErr w:type="spellStart"/>
-      <w:r>
-        <w:t>Beans</w:t>
-      </w:r>
-      <w:proofErr w:type="spellEnd"/>
-      <w:r>
-        <w:t xml:space="preserve"> 3.1</w:t>
+        <w:t>Enterprise Java Beans 3.1</w:t>
       </w:r>
     </w:p>
     <w:p>
@@ -2218,15 +2172,7 @@
         </w:numPr>
       </w:pPr>
       <w:r>
-        <w:t xml:space="preserve">JPA 2 mit </w:t>
-      </w:r>
-      <w:proofErr w:type="spellStart"/>
-      <w:r>
-        <w:t>Hibernate</w:t>
-      </w:r>
-      <w:proofErr w:type="spellEnd"/>
-      <w:r>
-        <w:t xml:space="preserve"> 4 als ORM-Provider</w:t>
+        <w:t>JPA 2 mit Hibernate 4 als ORM-Provider</w:t>
       </w:r>
     </w:p>
     <w:p>
@@ -2291,63 +2237,7 @@
     </w:p>
     <w:p>
       <w:r>
-        <w:t xml:space="preserve">Die oben genannten Technologien stellen den </w:t>
-      </w:r>
-      <w:proofErr w:type="spellStart"/>
-      <w:r>
-        <w:t>Stack</w:t>
-      </w:r>
-      <w:proofErr w:type="spellEnd"/>
-      <w:r>
-        <w:t xml:space="preserve"> für die Entwicklung dar. Für die Build- und Dependency-</w:t>
-      </w:r>
-      <w:proofErr w:type="spellStart"/>
-      <w:r>
-        <w:t>Managemet</w:t>
-      </w:r>
-      <w:proofErr w:type="spellEnd"/>
-      <w:r>
-        <w:t xml:space="preserve"> wird Maven 3 verwendet, das </w:t>
-      </w:r>
-      <w:proofErr w:type="spellStart"/>
-      <w:r>
-        <w:t>SourceCode</w:t>
-      </w:r>
-      <w:proofErr w:type="spellEnd"/>
-      <w:r>
-        <w:t xml:space="preserve">-Management wird über </w:t>
-      </w:r>
-      <w:proofErr w:type="spellStart"/>
-      <w:r>
-        <w:t>Git</w:t>
-      </w:r>
-      <w:proofErr w:type="spellEnd"/>
-      <w:r>
-        <w:t xml:space="preserve"> abgebildet und als Datenbank kommt MySQL zum Einsatz. Eine weitere wichtige Technologie ist </w:t>
-      </w:r>
-      <w:proofErr w:type="spellStart"/>
-      <w:r>
-        <w:t>Arquillian</w:t>
-      </w:r>
-      <w:proofErr w:type="spellEnd"/>
-      <w:r>
-        <w:t>. Diese wird für das Testen aller entscheidenden Teile der Software verwendet und ermöglicht Remote-</w:t>
-      </w:r>
-      <w:proofErr w:type="spellStart"/>
-      <w:r>
-        <w:t>Testing</w:t>
-      </w:r>
-      <w:proofErr w:type="spellEnd"/>
-      <w:r>
-        <w:t xml:space="preserve"> auf dem </w:t>
-      </w:r>
-      <w:proofErr w:type="spellStart"/>
-      <w:r>
-        <w:t>Applicationserver</w:t>
-      </w:r>
-      <w:proofErr w:type="spellEnd"/>
-      <w:r>
-        <w:t>.</w:t>
+        <w:t>Die oben genannten Technologien stellen den Stack für die Entwicklung dar. Für die Build- und Dependency-Managemet wird Maven 3 verwendet, das SourceCode-Management wird über Git abgebildet und als Datenbank kommt MySQL zum Einsatz. Eine weitere wichtige Technologie ist Arquillian. Diese wird für das Testen aller entscheidenden Teile der Software verwendet und ermöglicht Remote-Testing auf dem Applicationserver.</w:t>
       </w:r>
     </w:p>
     <w:p>
@@ -2372,225 +2262,21 @@
       <w:pPr>
         <w:pStyle w:val="berschrift2"/>
       </w:pPr>
-      <w:bookmarkStart w:id="4" w:name="_Toc372578328"/>
+      <w:bookmarkStart w:id="3" w:name="_Toc373177950"/>
       <w:r>
         <w:t>Schicht 1 – Persistenz</w:t>
       </w:r>
-      <w:bookmarkEnd w:id="4"/>
-    </w:p>
-    <w:p>
-      <w:r>
-        <w:t xml:space="preserve">Die Daten der Applikation werden in einer MySQL-Datenbank persistiert. Um den Zugriff auf die Relationalen Daten und das Übersetzen in die Objektorientierte Welf von Java zu erleichtern wird JPA 2 mit </w:t>
-      </w:r>
-      <w:proofErr w:type="spellStart"/>
-      <w:r>
-        <w:t>Hibernate</w:t>
-      </w:r>
-      <w:proofErr w:type="spellEnd"/>
-      <w:r>
-        <w:t xml:space="preserve"> 4 als Objekt-Relationales Mapping-Framework verwendet. Die Tabellen bzw. werden über JPA 2 Entities abgebildet. Die JPQL-Statements werden als </w:t>
-      </w:r>
-      <w:proofErr w:type="spellStart"/>
-      <w:r>
-        <w:t>NamedQueries</w:t>
-      </w:r>
-      <w:proofErr w:type="spellEnd"/>
-      <w:r>
-        <w:t xml:space="preserve"> an den Entitäten annotiert. Dies hat den Vorteil, dass deren Korrektheit (Syntaktisch) zur </w:t>
-      </w:r>
-      <w:proofErr w:type="spellStart"/>
-      <w:r>
-        <w:t>Deploymentzeit</w:t>
-      </w:r>
-      <w:proofErr w:type="spellEnd"/>
-      <w:r>
-        <w:t xml:space="preserve"> geprüft wird und Fehler frühzeitig erkannt. Im Hinblick auf die geplante REST-Schnittstelle werden M-N-Relationen über eine eigene </w:t>
-      </w:r>
-      <w:proofErr w:type="spellStart"/>
-      <w:r>
-        <w:t>Mappingtabelle</w:t>
-      </w:r>
-      <w:proofErr w:type="spellEnd"/>
-      <w:r>
-        <w:t xml:space="preserve"> abgebildet. Diese besitzt dann zwei </w:t>
-      </w:r>
-      <w:proofErr w:type="spellStart"/>
-      <w:r>
-        <w:t>ManyToOne</w:t>
-      </w:r>
-      <w:proofErr w:type="spellEnd"/>
-      <w:r>
-        <w:t xml:space="preserve"> Relationen zu den zu verbindenden Entitäten. Generell wird auf Relationen verzichtet, die eine Persistence </w:t>
-      </w:r>
-      <w:proofErr w:type="spellStart"/>
-      <w:r>
-        <w:t>Collection</w:t>
-      </w:r>
-      <w:proofErr w:type="spellEnd"/>
-      <w:r>
-        <w:t xml:space="preserve"> produzieren. Diese müssten </w:t>
-      </w:r>
-      <w:proofErr w:type="spellStart"/>
-      <w:r>
-        <w:t>Eager</w:t>
-      </w:r>
-      <w:proofErr w:type="spellEnd"/>
-      <w:r>
-        <w:t xml:space="preserve"> geladen werden, um keine Probleme in der REST-Schnittstelle zu machen. Hier zur Übersicht der UML-Entitäten Model:</w:t>
-      </w:r>
-    </w:p>
-    <w:p>
-      <w:pPr>
-        <w:jc w:val="center"/>
-      </w:pPr>
-      <w:r>
-        <w:t>UML-Entitäten Model</w:t>
-      </w:r>
-    </w:p>
-    <w:p>
-      <w:pPr>
-        <w:pStyle w:val="berschrift2"/>
-      </w:pPr>
-      <w:bookmarkStart w:id="5" w:name="_Toc372578329"/>
-      <w:r>
-        <w:lastRenderedPageBreak/>
-        <w:t>Schicht 2 - Business-Logik</w:t>
-      </w:r>
-      <w:bookmarkEnd w:id="5"/>
-    </w:p>
-    <w:p>
-      <w:r>
-        <w:t>Die Businesslogik wird via Enterprise-Java-</w:t>
-      </w:r>
-      <w:proofErr w:type="spellStart"/>
-      <w:r>
-        <w:t>Beans</w:t>
-      </w:r>
-      <w:proofErr w:type="spellEnd"/>
-      <w:r>
-        <w:t xml:space="preserve"> (EJB). Die Businesslogik ist </w:t>
-      </w:r>
-      <w:proofErr w:type="spellStart"/>
-      <w:r>
-        <w:t>Stateless</w:t>
-      </w:r>
-      <w:proofErr w:type="spellEnd"/>
-      <w:r>
-        <w:t xml:space="preserve"> umgesetzt. Die notwendigen Ressourcen wie Logger, </w:t>
-      </w:r>
-      <w:proofErr w:type="spellStart"/>
-      <w:r>
-        <w:t>Entitymanger</w:t>
-      </w:r>
-      <w:proofErr w:type="spellEnd"/>
-      <w:r>
-        <w:t xml:space="preserve"> etc. werden über CDI-Producer-Methoden in die Services </w:t>
-      </w:r>
-      <w:proofErr w:type="spellStart"/>
-      <w:r>
-        <w:t>Injected</w:t>
-      </w:r>
-      <w:proofErr w:type="spellEnd"/>
-      <w:r>
-        <w:t xml:space="preserve">. CDI spielte gerade in diesem Teil der Applikation eine tragende Rolle. CDI ermöglichte es elegant, die Anforderungen für </w:t>
-      </w:r>
-      <w:proofErr w:type="spellStart"/>
-      <w:r>
-        <w:t>Logging</w:t>
-      </w:r>
-      <w:proofErr w:type="spellEnd"/>
-      <w:r>
-        <w:t xml:space="preserve"> und Performance-Messung, sowie das Ansprechen der JMS-Queue zu erfüllen. Hierfür werden CDI Interceptoren (</w:t>
-      </w:r>
-      <w:proofErr w:type="spellStart"/>
-      <w:r>
-        <w:t>Aspektorientiertes</w:t>
-      </w:r>
-      <w:proofErr w:type="spellEnd"/>
-      <w:r>
-        <w:t xml:space="preserve"> Programmieren) und CDI-</w:t>
-      </w:r>
-      <w:proofErr w:type="spellStart"/>
-      <w:r>
-        <w:t>Decoratoren</w:t>
-      </w:r>
-      <w:proofErr w:type="spellEnd"/>
-      <w:r>
-        <w:t xml:space="preserve"> (</w:t>
-      </w:r>
-      <w:proofErr w:type="spellStart"/>
-      <w:r>
-        <w:t>Wrappen</w:t>
-      </w:r>
-      <w:proofErr w:type="spellEnd"/>
-      <w:r>
-        <w:t xml:space="preserve"> von Klassen) </w:t>
-      </w:r>
-      <w:proofErr w:type="spellStart"/>
-      <w:r>
-        <w:t>verwedet</w:t>
-      </w:r>
-      <w:proofErr w:type="spellEnd"/>
-      <w:r>
-        <w:t>.</w:t>
-      </w:r>
-    </w:p>
-    <w:p>
-      <w:r>
-        <w:t>TO BE CONTINUED…</w:t>
-      </w:r>
-    </w:p>
-    <w:p>
-      <w:pPr>
-        <w:pStyle w:val="berschrift2"/>
-      </w:pPr>
-      <w:bookmarkStart w:id="6" w:name="_Toc372578330"/>
-      <w:r>
-        <w:t>Schicht 3 – Web</w:t>
-      </w:r>
-      <w:bookmarkEnd w:id="6"/>
-    </w:p>
-    <w:p>
-      <w:r>
-        <w:t>In dieser Schicht wird die Business-Logik verwendet und zur Anzeigen gebracht bzw. für den Zugriff via HTTP bereitgestellt. Dies geschieht einerseits per JSF-2.1 und auf der anderen Seite per JAX-RS 1.1 und JSON.</w:t>
-      </w:r>
-    </w:p>
-    <w:p>
-      <w:pPr>
-        <w:pStyle w:val="berschrift1"/>
-      </w:pPr>
-      <w:bookmarkStart w:id="7" w:name="_Toc372578331"/>
-      <w:r>
-        <w:t>Entwicklungsleitfaden</w:t>
-      </w:r>
-      <w:bookmarkEnd w:id="7"/>
-    </w:p>
-    <w:p>
-      <w:r>
-        <w:t xml:space="preserve">In den folgenden Abschnitten wird beschrieben, welche Namenskonventionen und  welche </w:t>
-      </w:r>
-      <w:proofErr w:type="spellStart"/>
-      <w:r>
-        <w:t>Codingstandards</w:t>
-      </w:r>
-      <w:proofErr w:type="spellEnd"/>
-      <w:r>
-        <w:t xml:space="preserve"> gelten. Weiter wird der Aufbau des Projekts erklärt und welcher Technologie verwendet wird.</w:t>
-      </w:r>
-    </w:p>
-    <w:p>
-      <w:pPr>
-        <w:pStyle w:val="berschrift2"/>
-      </w:pPr>
-      <w:bookmarkStart w:id="8" w:name="_Toc372578332"/>
-      <w:r>
-        <w:t>Projektaufbau</w:t>
-      </w:r>
-      <w:bookmarkEnd w:id="8"/>
-    </w:p>
-    <w:p>
-      <w:r>
-        <w:t>Grundsätzlich ist zu erwähnen, dass als Build und Dependency Management Tool Maven 3 verwendet wird und es sich beim Projekt um ein Maven-Multiprojekt handelt. Der Projektaufbau wird durch den Folgenden Screenshot dargestellt:</w:t>
+      <w:bookmarkEnd w:id="3"/>
+    </w:p>
+    <w:p>
+      <w:r>
+        <w:t xml:space="preserve">Die Daten der Applikation werden in einer MySQL-Datenbank persistiert. Um den Zugriff auf die Relationalen Daten und das Übersetzen in die Objektorientierte Welf von Java zu erleichtern wird JPA 2 mit Hibernate 4 als Objekt-Relationales Mapping-Framework verwendet. Die Tabellen bzw. werden über JPA 2 Entities abgebildet. Die JPQL-Statements werden als NamedQueries an den Entitäten annotiert. Dies hat den Vorteil, dass deren Korrektheit (Syntaktisch) zur Deploymentzeit geprüft wird und Fehler frühzeitig erkannt. Im Hinblick auf die geplante REST-Schnittstelle werden M-N-Relationen über eine eigene Mappingtabelle abgebildet. Diese besitzt dann zwei ManyToOne Relationen zu den zu verbindenden Entitäten. Generell wird auf Relationen verzichtet, die eine Persistence Collection produzieren. Diese müssten Eager geladen werden, um keine Probleme in der REST-Schnittstelle zu machen. Hier zur Übersicht </w:t>
+      </w:r>
+      <w:r>
+        <w:t>das ER-Model</w:t>
+      </w:r>
+      <w:r>
+        <w:t>:</w:t>
       </w:r>
     </w:p>
     <w:p>
@@ -2602,11 +2288,12 @@
           <w:noProof/>
           <w:lang w:eastAsia="de-DE"/>
         </w:rPr>
+        <w:lastRenderedPageBreak/>
         <w:drawing>
-          <wp:inline distT="0" distB="0" distL="0" distR="0" wp14:anchorId="579F6058" wp14:editId="183FE4DE">
-            <wp:extent cx="2990850" cy="1924050"/>
+          <wp:inline distT="0" distB="0" distL="0" distR="0" wp14:anchorId="1960DB2F" wp14:editId="044518B9">
+            <wp:extent cx="4039263" cy="3735223"/>
             <wp:effectExtent l="0" t="0" r="0" b="0"/>
-            <wp:docPr id="1" name="Grafik 1"/>
+            <wp:docPr id="3" name="Grafik 3"/>
             <wp:cNvGraphicFramePr>
               <a:graphicFrameLocks xmlns:a="http://schemas.openxmlformats.org/drawingml/2006/main" noChangeAspect="1"/>
             </wp:cNvGraphicFramePr>
@@ -2626,7 +2313,7 @@
                   <pic:spPr>
                     <a:xfrm>
                       <a:off x="0" y="0"/>
-                      <a:ext cx="2990850" cy="1924050"/>
+                      <a:ext cx="4042052" cy="3737802"/>
                     </a:xfrm>
                     <a:prstGeom prst="rect">
                       <a:avLst/>
@@ -2640,203 +2327,224 @@
       </w:r>
     </w:p>
     <w:p>
-      <w:r>
-        <w:t>Das Root-Projekt ist „pac-conference-jee6“ und beinhaltet alle Globalen Einstellungen für das Projekt und alle Module innerhalb dieses Projekts. Im Folgenden werden die einzelnen Module beschrieben.</w:t>
+      <w:pPr>
+        <w:pStyle w:val="berschrift2"/>
+      </w:pPr>
+      <w:bookmarkStart w:id="4" w:name="_Toc373177951"/>
+      <w:r>
+        <w:t>Schicht 2 - Business-Logik</w:t>
+      </w:r>
+      <w:bookmarkEnd w:id="4"/>
+    </w:p>
+    <w:p>
+      <w:r>
+        <w:t>Die Businesslogik wird via Enterprise-Java-Beans (EJB)</w:t>
+      </w:r>
+      <w:r>
+        <w:t xml:space="preserve">  </w:t>
+      </w:r>
+      <w:r>
+        <w:t xml:space="preserve">umgesetzt. </w:t>
+      </w:r>
+      <w:r>
+        <w:t xml:space="preserve">Sie ist </w:t>
+      </w:r>
+      <w:r>
+        <w:t xml:space="preserve">zustandslos zu implementieren. </w:t>
+      </w:r>
+      <w:r>
+        <w:t>Die notwendigen Ressourcen wie Logger, Entityman</w:t>
+      </w:r>
+      <w:r>
+        <w:t>a</w:t>
+      </w:r>
+      <w:r>
+        <w:t xml:space="preserve">ger etc. werden über CDI-Producer-Methoden in die Services </w:t>
+      </w:r>
+      <w:r>
+        <w:t>injiziert</w:t>
+      </w:r>
+      <w:r>
+        <w:t>. CDI spielte gerade in diesem Teil der Applikation eine tragende Rolle. CDI ermöglichte es elegant, die Anforderungen für Logging und Performance-Messung, sowie das Ansprechen der JMS-Queue zu erfüllen. Hierfür werden CDI Interceptoren (</w:t>
+      </w:r>
+      <w:r>
+        <w:t>Aspekt orientiertes</w:t>
+      </w:r>
+      <w:r>
+        <w:t xml:space="preserve"> Programmieren) und CDI-Decoratoren (Wrappen von Klassen) verwe</w:t>
+      </w:r>
+      <w:r>
+        <w:t>n</w:t>
+      </w:r>
+      <w:r>
+        <w:t>det.</w:t>
+      </w:r>
+    </w:p>
+    <w:p>
+      <w:pPr>
+        <w:pStyle w:val="berschrift2"/>
+      </w:pPr>
+      <w:bookmarkStart w:id="5" w:name="_Toc373177952"/>
+      <w:r>
+        <w:t>Schicht 3 – Web</w:t>
+      </w:r>
+      <w:bookmarkEnd w:id="5"/>
+    </w:p>
+    <w:p>
+      <w:r>
+        <w:t>In dieser Schicht wird die Business-Logik verwendet und zur Anzeigen gebracht bzw. für den Zugriff via HTTP bereitgestellt. Dies geschieht einerseits per JSF-2.1 und auf der anderen Seite per JAX-RS 1.1 und JSON.</w:t>
+      </w:r>
+    </w:p>
+    <w:p>
+      <w:r>
+        <w:t xml:space="preserve">Die Besonderheit der JSF-Web-Applikation ist, das sie voll mit CDI-Beans umgesetzt ist und dennoch den View-Scope zur Verfügung hat. Dies ist der Verwendung von MyFaces-CODI zu verdanken, was es ebenfalls ermöglicht </w:t>
+      </w:r>
+      <w:r>
+        <w:t>CDI in Covnerter und Validatoren zu verwenden. Abgesehen davon ist die Umsetzung ohne Besonderheiten. Es gilt der Grundsatz, dass jede Seite eine eigene Controller-Bean hat und zur Navigation parametrisierte Links verwendet werden. Der Administrationsteil liegt unter einer separaten URL, so das Security via HTTP-Basic Authentifikation ohne großen Aufwand bereitgestellt werden kann.</w:t>
+      </w:r>
+    </w:p>
+    <w:p>
+      <w:r>
+        <w:t>Die REST-Schnittstelle ist in die öffentlichen und privaten Teile jeder Schnittstelle geteilt. Die lesenden Teile eines Service ist unter der URL /public/ zu finden. Der schreibende Teil unter der URL /private/. Die Services werden also nicht direkt exponiert, sondern durch eine Facade veröffentlicht.</w:t>
+      </w:r>
+      <w:bookmarkStart w:id="6" w:name="_GoBack"/>
+      <w:bookmarkEnd w:id="6"/>
+    </w:p>
+    <w:p>
+      <w:r>
+        <w:br w:type="page"/>
+      </w:r>
+    </w:p>
+    <w:p>
+      <w:pPr>
+        <w:pStyle w:val="berschrift1"/>
+      </w:pPr>
+      <w:bookmarkStart w:id="7" w:name="_Toc373177953"/>
+      <w:r>
+        <w:lastRenderedPageBreak/>
+        <w:t>Entwicklungsleitfaden</w:t>
+      </w:r>
+      <w:bookmarkEnd w:id="7"/>
+    </w:p>
+    <w:p>
+      <w:r>
+        <w:t xml:space="preserve">In den folgenden Abschnitten wird beschrieben, welche Namenskonventionen und  welche Codingstandards gelten. Weiter wird der Aufbau </w:t>
+      </w:r>
+      <w:r>
+        <w:t>des Projekts erklärt und welche</w:t>
+      </w:r>
+      <w:r>
+        <w:t xml:space="preserve"> Technologie</w:t>
+      </w:r>
+      <w:r>
+        <w:t>n verwendet we</w:t>
+      </w:r>
+      <w:r>
+        <w:t>rd</w:t>
+      </w:r>
+      <w:r>
+        <w:t>en</w:t>
+      </w:r>
+      <w:r>
+        <w:t>.</w:t>
+      </w:r>
+    </w:p>
+    <w:p>
+      <w:pPr>
+        <w:pStyle w:val="berschrift2"/>
+      </w:pPr>
+      <w:bookmarkStart w:id="8" w:name="_Toc373177954"/>
+      <w:r>
+        <w:t>Projektaufbau</w:t>
+      </w:r>
+      <w:bookmarkEnd w:id="8"/>
+    </w:p>
+    <w:p>
+      <w:r>
+        <w:t>Grundsätzlich ist zu erwähnen, dass als Build und Dependency Management Tool Maven 3 verwendet wird und es sich beim Projekt</w:t>
+      </w:r>
+      <w:r>
+        <w:t>,</w:t>
+      </w:r>
+      <w:r>
+        <w:t xml:space="preserve"> um ein Maven-Multiprojekt handelt. De</w:t>
+      </w:r>
+      <w:r>
+        <w:t>r Projektaufbau wird durch den f</w:t>
+      </w:r>
+      <w:r>
+        <w:t>olgenden Screenshot dargestellt:</w:t>
+      </w:r>
+    </w:p>
+    <w:p>
+      <w:pPr>
+        <w:jc w:val="center"/>
+      </w:pPr>
+      <w:r>
+        <w:rPr>
+          <w:noProof/>
+          <w:lang w:eastAsia="de-DE"/>
+        </w:rPr>
+        <w:drawing>
+          <wp:inline distT="0" distB="0" distL="0" distR="0" wp14:anchorId="2203C7B9" wp14:editId="0611DA27">
+            <wp:extent cx="2190750" cy="2152650"/>
+            <wp:effectExtent l="0" t="0" r="0" b="0"/>
+            <wp:docPr id="1" name="Grafik 1"/>
+            <wp:cNvGraphicFramePr>
+              <a:graphicFrameLocks xmlns:a="http://schemas.openxmlformats.org/drawingml/2006/main" noChangeAspect="1"/>
+            </wp:cNvGraphicFramePr>
+            <a:graphic xmlns:a="http://schemas.openxmlformats.org/drawingml/2006/main">
+              <a:graphicData uri="http://schemas.openxmlformats.org/drawingml/2006/picture">
+                <pic:pic xmlns:pic="http://schemas.openxmlformats.org/drawingml/2006/picture">
+                  <pic:nvPicPr>
+                    <pic:cNvPr id="0" name=""/>
+                    <pic:cNvPicPr/>
+                  </pic:nvPicPr>
+                  <pic:blipFill>
+                    <a:blip r:embed="rId8"/>
+                    <a:stretch>
+                      <a:fillRect/>
+                    </a:stretch>
+                  </pic:blipFill>
+                  <pic:spPr>
+                    <a:xfrm>
+                      <a:off x="0" y="0"/>
+                      <a:ext cx="2190750" cy="2152650"/>
+                    </a:xfrm>
+                    <a:prstGeom prst="rect">
+                      <a:avLst/>
+                    </a:prstGeom>
+                  </pic:spPr>
+                </pic:pic>
+              </a:graphicData>
+            </a:graphic>
+          </wp:inline>
+        </w:drawing>
+      </w:r>
+    </w:p>
+    <w:p>
+      <w:r>
+        <w:t>Das Root-Projekt ist „pac-conference-jee6“ und bei</w:t>
+      </w:r>
+      <w:r>
+        <w:t>nhaltet alle g</w:t>
+      </w:r>
+      <w:r>
+        <w:t>lobalen Einstellungen für das Projekt und alle Module innerhalb dieses Projekts.</w:t>
+      </w:r>
+      <w:r>
+        <w:t xml:space="preserve"> Die nächsten Abschnitte beschreiben die einzelnen Module.</w:t>
       </w:r>
     </w:p>
     <w:p>
       <w:pPr>
         <w:pStyle w:val="berschrift3"/>
       </w:pPr>
-      <w:bookmarkStart w:id="9" w:name="_Toc372578333"/>
-      <w:r>
-        <w:t>Conference-</w:t>
-      </w:r>
-      <w:proofErr w:type="spellStart"/>
-      <w:r>
-        <w:t>common</w:t>
+      <w:bookmarkStart w:id="9" w:name="_Toc373177962"/>
+      <w:r>
+        <w:t>Conference-assembly</w:t>
       </w:r>
       <w:bookmarkEnd w:id="9"/>
-      <w:proofErr w:type="spellEnd"/>
-    </w:p>
-    <w:p>
-      <w:r>
-        <w:t>In diesem Modul werden Modulübergreifende querschnittliche Klassen und Utilities platziert. Dieses Modul ist ein einfaches JAR.</w:t>
-      </w:r>
-    </w:p>
-    <w:p>
-      <w:pPr>
-        <w:pStyle w:val="berschrift3"/>
-      </w:pPr>
-      <w:bookmarkStart w:id="10" w:name="_Toc372578334"/>
-      <w:proofErr w:type="spellStart"/>
-      <w:r>
-        <w:t>Coneference-ear</w:t>
-      </w:r>
-      <w:bookmarkEnd w:id="10"/>
-      <w:proofErr w:type="spellEnd"/>
-    </w:p>
-    <w:p>
-      <w:r>
-        <w:t xml:space="preserve">Dieses Modul ist, wie der Name andeutet das Enterprise-Archive, welches alle anderen Module zusammen fasst und für das Deployment auf einen JEE –Server bereitstellt. Es bildet zugleich </w:t>
-      </w:r>
-      <w:proofErr w:type="gramStart"/>
-      <w:r>
-        <w:t>das</w:t>
-      </w:r>
-      <w:proofErr w:type="gramEnd"/>
-      <w:r>
-        <w:t xml:space="preserve"> </w:t>
-      </w:r>
-      <w:r>
-        <w:lastRenderedPageBreak/>
-        <w:t>Release-Unit des Projekts. Wird später ein zentrales Pesistence-Unit benötigt, würde sie hier platzieren werden.</w:t>
-      </w:r>
-    </w:p>
-    <w:p>
-      <w:pPr>
-        <w:pStyle w:val="berschrift3"/>
-      </w:pPr>
-      <w:bookmarkStart w:id="11" w:name="_Toc372578335"/>
-      <w:r>
-        <w:t>Conference-</w:t>
-      </w:r>
-      <w:proofErr w:type="spellStart"/>
-      <w:r>
-        <w:t>jsf</w:t>
-      </w:r>
-      <w:proofErr w:type="spellEnd"/>
-      <w:r>
-        <w:t>-web</w:t>
-      </w:r>
-      <w:bookmarkEnd w:id="11"/>
-    </w:p>
-    <w:p>
-      <w:r>
-        <w:t>In diesem M</w:t>
-      </w:r>
-      <w:r>
-        <w:t>odul ist die JSF-Webanwendung untergebracht. Es beinhaltet alle für die JSF-Webanwendung benötigten XHTML-Seiten, Konfigurationen, Controller-Klassen und Ressourcen. Er wird als WAR-File bereitgestellt.</w:t>
-      </w:r>
-    </w:p>
-    <w:p>
-      <w:pPr>
-        <w:pStyle w:val="berschrift3"/>
-      </w:pPr>
-      <w:bookmarkStart w:id="12" w:name="_Toc372578336"/>
-      <w:r>
-        <w:t>Conference-rest-</w:t>
-      </w:r>
-      <w:proofErr w:type="spellStart"/>
-      <w:r>
-        <w:t>api</w:t>
-      </w:r>
-      <w:bookmarkEnd w:id="12"/>
-      <w:proofErr w:type="spellEnd"/>
-    </w:p>
-    <w:p>
-      <w:r>
-        <w:t>Diese</w:t>
-      </w:r>
-      <w:r>
-        <w:t>s</w:t>
-      </w:r>
-      <w:r>
-        <w:t xml:space="preserve"> JAR-Modul beinhaltet die Interfaces für die REST-Schnittstelle der </w:t>
-      </w:r>
-      <w:r>
-        <w:t>Applikation. Die Schnittstelle ist in „Secure“ und „Unsecure“ Teile zerlegt worden. Damit ist es möglich die Teile der Schnittstelle abzusichern, welche nicht öffentlich sein sollen. Dies betrifft all Create, Delete und Update Funktionen.</w:t>
-      </w:r>
-    </w:p>
-    <w:p>
-      <w:pPr>
-        <w:pStyle w:val="berschrift3"/>
-      </w:pPr>
-      <w:bookmarkStart w:id="13" w:name="_Toc372578337"/>
-      <w:r>
-        <w:t>Conference-rest-web</w:t>
-      </w:r>
-      <w:bookmarkEnd w:id="13"/>
-    </w:p>
-    <w:p>
-      <w:r>
-        <w:t>Dieses Modul e</w:t>
-      </w:r>
-      <w:r>
-        <w:t>nthält die Implem</w:t>
-      </w:r>
-      <w:r>
-        <w:t>entierung der REST-Services ist wie die API in „Secure“ und „Unsecure“ unterteilt. Es wird als WAR-bereitgestellt und läuft völlig eigenständig neben der JSF-Webanwendung.</w:t>
-      </w:r>
-    </w:p>
-    <w:p>
-      <w:pPr>
-        <w:pStyle w:val="berschrift3"/>
-      </w:pPr>
-      <w:bookmarkStart w:id="14" w:name="_Toc372578338"/>
-      <w:r>
-        <w:t>Conference-service-</w:t>
-      </w:r>
-      <w:proofErr w:type="spellStart"/>
-      <w:r>
-        <w:t>api</w:t>
-      </w:r>
-      <w:bookmarkEnd w:id="14"/>
-      <w:proofErr w:type="spellEnd"/>
-    </w:p>
-    <w:p>
-      <w:r>
-        <w:t xml:space="preserve">Dieses Modul ist die API für eine Fachliche Domäne. </w:t>
-      </w:r>
-      <w:r>
-        <w:t>Im konkreten Fall ist es die Domäne Conference. Die API enthält die benötigten Entities, Interfaces und Exceptions der Domäne. Dieses Modul wird als JAR zur Verfügung gestellt.</w:t>
-      </w:r>
-    </w:p>
-    <w:p>
-      <w:pPr>
-        <w:pStyle w:val="berschrift3"/>
-      </w:pPr>
-      <w:bookmarkStart w:id="15" w:name="_Toc372578339"/>
-      <w:r>
-        <w:t>Conference-service-</w:t>
-      </w:r>
-      <w:proofErr w:type="spellStart"/>
-      <w:r>
-        <w:t>impl</w:t>
-      </w:r>
-      <w:bookmarkEnd w:id="15"/>
-      <w:proofErr w:type="spellEnd"/>
-    </w:p>
-    <w:p>
-      <w:r>
-        <w:t xml:space="preserve">Dieses Modul ist die Implementierung der fachlichen Domäne und enthält </w:t>
-      </w:r>
-      <w:r>
-        <w:t xml:space="preserve">neben den Service-Implementierungen die Interceptoren, Decorator, Monitoring und Messaging Komponenten. Ebenso besitzt das Modul </w:t>
-      </w:r>
-      <w:proofErr w:type="gramStart"/>
-      <w:r>
-        <w:t>das verwendete</w:t>
-      </w:r>
-      <w:proofErr w:type="gramEnd"/>
-      <w:r>
-        <w:t xml:space="preserve"> Persistence-Unit. </w:t>
-      </w:r>
-    </w:p>
-    <w:p>
-      <w:pPr>
-        <w:pStyle w:val="berschrift3"/>
-      </w:pPr>
-      <w:bookmarkStart w:id="16" w:name="_Toc372578340"/>
-      <w:r>
-        <w:t>Conference-</w:t>
-      </w:r>
-      <w:proofErr w:type="spellStart"/>
-      <w:r>
-        <w:t>assembly</w:t>
-      </w:r>
-      <w:bookmarkEnd w:id="16"/>
-      <w:proofErr w:type="spellEnd"/>
     </w:p>
     <w:p>
       <w:r>
@@ -2852,15 +2560,7 @@
         </w:numPr>
       </w:pPr>
       <w:r>
-        <w:t xml:space="preserve">Das </w:t>
-      </w:r>
-      <w:proofErr w:type="spellStart"/>
-      <w:r>
-        <w:t>Ear</w:t>
-      </w:r>
-      <w:proofErr w:type="spellEnd"/>
-      <w:r>
-        <w:t>-File der Applikation</w:t>
+        <w:t>Das Ear-File der Applikation</w:t>
       </w:r>
     </w:p>
     <w:p>
@@ -2872,15 +2572,7 @@
         </w:numPr>
       </w:pPr>
       <w:r>
-        <w:t xml:space="preserve">Die </w:t>
-      </w:r>
-      <w:proofErr w:type="spellStart"/>
-      <w:r>
-        <w:t>Sourcen</w:t>
-      </w:r>
-      <w:proofErr w:type="spellEnd"/>
-      <w:r>
-        <w:t xml:space="preserve"> des Releases</w:t>
+        <w:t>Die Sourcen des Releases</w:t>
       </w:r>
     </w:p>
     <w:p>
@@ -2892,15 +2584,7 @@
         </w:numPr>
       </w:pPr>
       <w:r>
-        <w:t xml:space="preserve">Die </w:t>
-      </w:r>
-      <w:proofErr w:type="spellStart"/>
-      <w:r>
-        <w:t>JavaDoc</w:t>
-      </w:r>
-      <w:proofErr w:type="spellEnd"/>
-      <w:r>
-        <w:t xml:space="preserve"> des Releases</w:t>
+        <w:t>Die JavaDoc des Releases</w:t>
       </w:r>
     </w:p>
     <w:p>
@@ -2917,10 +2601,162 @@
     </w:p>
     <w:p>
       <w:pPr>
+        <w:pStyle w:val="berschrift3"/>
+      </w:pPr>
+      <w:bookmarkStart w:id="10" w:name="_Toc373177955"/>
+      <w:r>
+        <w:t>Conference-common</w:t>
+      </w:r>
+      <w:bookmarkEnd w:id="10"/>
+    </w:p>
+    <w:p>
+      <w:r>
+        <w:t>In diesem Modul werden Projekt</w:t>
+      </w:r>
+      <w:r>
+        <w:t>übergreifende querschnittliche Klassen und Utilities platziert. Dieses Modul ist ein einfaches JAR.</w:t>
+      </w:r>
+    </w:p>
+    <w:p>
+      <w:pPr>
+        <w:pStyle w:val="berschrift3"/>
+      </w:pPr>
+      <w:r>
+        <w:t>Conference-documentation</w:t>
+      </w:r>
+    </w:p>
+    <w:p>
+      <w:r>
+        <w:t>Dieser Ordner ist kein Maven-Modul. Es wird der Vollständigkeit halber beschrieben. Dieser Ordner enthält alle Dokumentationen zum Projekt.</w:t>
+      </w:r>
+    </w:p>
+    <w:p>
+      <w:pPr>
+        <w:pStyle w:val="berschrift3"/>
+      </w:pPr>
+      <w:bookmarkStart w:id="11" w:name="_Toc373177956"/>
+      <w:r>
+        <w:t>Coneference-ear</w:t>
+      </w:r>
+      <w:bookmarkEnd w:id="11"/>
+    </w:p>
+    <w:p>
+      <w:r>
+        <w:t>Dieses Modul ist, wie der Name andeutet das Enterprise-Archive, welches alle anderen Module zusammen fasst und für das Deployment auf einen JEE –Server bereitstellt. Es bildet zugleich das Release-Unit des Projekts. Wird später ein zentrales Pesistence-Unit benötigt, würde sie hier platzieren werden.</w:t>
+      </w:r>
+    </w:p>
+    <w:p>
+      <w:pPr>
+        <w:pStyle w:val="berschrift3"/>
+      </w:pPr>
+      <w:bookmarkStart w:id="12" w:name="_Toc373177957"/>
+      <w:r>
+        <w:lastRenderedPageBreak/>
+        <w:t>Conference-jsf-web</w:t>
+      </w:r>
+      <w:bookmarkEnd w:id="12"/>
+    </w:p>
+    <w:p>
+      <w:r>
+        <w:t>In diesem M</w:t>
+      </w:r>
+      <w:r>
+        <w:t>odul ist die JSF-Webanwendung untergebracht. Es beinhaltet alle für die JSF-Webanwendung benötigten XHTML-Seiten, Konfigurationen, Controller-Klassen und Ressourcen. Er wird als WAR-File bereitgestellt.</w:t>
+      </w:r>
+    </w:p>
+    <w:p>
+      <w:pPr>
+        <w:pStyle w:val="berschrift3"/>
+      </w:pPr>
+      <w:bookmarkStart w:id="13" w:name="_Toc373177958"/>
+      <w:r>
+        <w:t>Conference-rest-api</w:t>
+      </w:r>
+      <w:bookmarkEnd w:id="13"/>
+    </w:p>
+    <w:p>
+      <w:r>
+        <w:t>Diese</w:t>
+      </w:r>
+      <w:r>
+        <w:t>s</w:t>
+      </w:r>
+      <w:r>
+        <w:t xml:space="preserve"> JAR-Modul beinhaltet die Interfaces für die REST-Schnittstelle der </w:t>
+      </w:r>
+      <w:r>
+        <w:t>Applikation. Die Schnittstelle ist in „Secure“ und „Unsecure“ Teile zerlegt worden. Damit ist es möglich die Teile der Schnittstelle abzusichern, welche nicht öffentlich sein sollen. Dies betrifft all Create, Delete und Update Funktionen.</w:t>
+      </w:r>
+    </w:p>
+    <w:p>
+      <w:pPr>
+        <w:pStyle w:val="berschrift3"/>
+      </w:pPr>
+      <w:bookmarkStart w:id="14" w:name="_Toc373177959"/>
+      <w:r>
+        <w:t>Conference-rest-web</w:t>
+      </w:r>
+      <w:bookmarkEnd w:id="14"/>
+    </w:p>
+    <w:p>
+      <w:r>
+        <w:t>Dieses Modul e</w:t>
+      </w:r>
+      <w:r>
+        <w:t>nthält die Implem</w:t>
+      </w:r>
+      <w:r>
+        <w:t>entierung der REST-Services ist wie die API in „Secure“ und „Unsecure“ unterteilt. Es wird als WAR-bereitgestellt und läuft völlig eigenständig neben der JSF-Webanwendung.</w:t>
+      </w:r>
+    </w:p>
+    <w:p>
+      <w:pPr>
+        <w:pStyle w:val="berschrift3"/>
+      </w:pPr>
+      <w:bookmarkStart w:id="15" w:name="_Toc373177960"/>
+      <w:r>
+        <w:t>Conference-service-api</w:t>
+      </w:r>
+      <w:bookmarkEnd w:id="15"/>
+    </w:p>
+    <w:p>
+      <w:r>
+        <w:t xml:space="preserve">Dieses Modul ist die API für eine Fachliche Domäne. </w:t>
+      </w:r>
+      <w:r>
+        <w:t>Im konkreten Fall ist es die Domäne Conference. Die API enthält die benötigten Entities, Interfaces und Exceptions der Domäne. Dieses Modul wird als JAR zur Verfügung gestellt.</w:t>
+      </w:r>
+    </w:p>
+    <w:p>
+      <w:pPr>
+        <w:pStyle w:val="berschrift3"/>
+      </w:pPr>
+      <w:bookmarkStart w:id="16" w:name="_Toc373177961"/>
+      <w:r>
+        <w:t>Conference-service-impl</w:t>
+      </w:r>
+      <w:bookmarkEnd w:id="16"/>
+    </w:p>
+    <w:p>
+      <w:r>
+        <w:t xml:space="preserve">Dieses Modul ist die Implementierung der fachlichen Domäne und enthält </w:t>
+      </w:r>
+      <w:r>
+        <w:t xml:space="preserve">neben den Service-Implementierungen die Interceptoren, Decorator, Monitoring und Messaging Komponenten. Ebenso besitzt das Modul das verwendete Persistence-Unit. </w:t>
+      </w:r>
+    </w:p>
+    <w:p>
+      <w:r>
+        <w:br w:type="page"/>
+      </w:r>
+    </w:p>
+    <w:p>
+      <w:pPr>
         <w:pStyle w:val="berschrift2"/>
       </w:pPr>
-      <w:bookmarkStart w:id="17" w:name="_Toc372578341"/>
-      <w:r>
+      <w:bookmarkStart w:id="17" w:name="_Toc373177963"/>
+      <w:r>
+        <w:lastRenderedPageBreak/>
         <w:t>Namenskonventionen</w:t>
       </w:r>
       <w:bookmarkEnd w:id="17"/>
@@ -2939,15 +2775,7 @@
         </w:numPr>
       </w:pPr>
       <w:r>
-        <w:t>Das Basis-Package der Applikation ist „</w:t>
-      </w:r>
-      <w:proofErr w:type="spellStart"/>
-      <w:r>
-        <w:t>com.prodyna.pac.conference</w:t>
-      </w:r>
-      <w:proofErr w:type="spellEnd"/>
-      <w:r>
-        <w:t>“</w:t>
+        <w:t>Das Basis-Package der Applikation ist „com.prodyna.pac.conference“</w:t>
       </w:r>
     </w:p>
     <w:p>
@@ -2969,8 +2797,8 @@
         <w:tblLook w:val="04A0" w:firstRow="1" w:lastRow="0" w:firstColumn="1" w:lastColumn="0" w:noHBand="0" w:noVBand="1"/>
       </w:tblPr>
       <w:tblGrid>
-        <w:gridCol w:w="2442"/>
-        <w:gridCol w:w="6486"/>
+        <w:gridCol w:w="1991"/>
+        <w:gridCol w:w="7297"/>
       </w:tblGrid>
       <w:tr>
         <w:trPr>
@@ -3012,7 +2840,7 @@
           </w:tcPr>
           <w:p>
             <w:r>
-              <w:t>Interceptor + Binding</w:t>
+              <w:t xml:space="preserve">Interceptor </w:t>
             </w:r>
           </w:p>
         </w:tc>
@@ -3023,38 +2851,13 @@
           <w:p>
             <w:pPr>
               <w:cnfStyle w:val="000000100000" w:firstRow="0" w:lastRow="0" w:firstColumn="0" w:lastColumn="0" w:oddVBand="0" w:evenVBand="0" w:oddHBand="1" w:evenHBand="0" w:firstRowFirstColumn="0" w:firstRowLastColumn="0" w:lastRowFirstColumn="0" w:lastRowLastColumn="0"/>
-              <w:rPr>
-                <w:lang w:val="en-US"/>
-              </w:rPr>
             </w:pPr>
-            <w:proofErr w:type="spellStart"/>
-            <w:r>
-              <w:rPr>
-                <w:lang w:val="en-US"/>
-              </w:rPr>
-              <w:t>com.prodyna.pac.conference</w:t>
-            </w:r>
-            <w:proofErr w:type="spellEnd"/>
-            <w:r>
-              <w:rPr>
-                <w:lang w:val="en-US"/>
-              </w:rPr>
-              <w:t>.{infix}.</w:t>
-            </w:r>
-            <w:proofErr w:type="spellStart"/>
-            <w:r>
-              <w:rPr>
-                <w:lang w:val="en-US"/>
-              </w:rPr>
-              <w:t>interceptor</w:t>
-            </w:r>
-            <w:r>
-              <w:rPr>
-                <w:lang w:val="en-US"/>
-              </w:rPr>
-              <w:t>.CamelCaseClasses</w:t>
-            </w:r>
-            <w:proofErr w:type="spellEnd"/>
+            <w:r>
+              <w:t>com.prodyna.pac.conference.{infix}.interceptor.CamelCaseClasses</w:t>
+            </w:r>
+            <w:r>
+              <w:t>{Interceptor}</w:t>
+            </w:r>
           </w:p>
         </w:tc>
       </w:tr>
@@ -3069,7 +2872,7 @@
           </w:tcPr>
           <w:p>
             <w:r>
-              <w:t>Decorator</w:t>
+              <w:t>Binding</w:t>
             </w:r>
           </w:p>
         </w:tc>
@@ -3084,28 +2887,12 @@
                 <w:lang w:val="en-US"/>
               </w:rPr>
             </w:pPr>
-            <w:proofErr w:type="spellStart"/>
             <w:r>
               <w:rPr>
                 <w:lang w:val="en-US"/>
               </w:rPr>
-              <w:t>com.prodyna.pac.conference</w:t>
-            </w:r>
-            <w:proofErr w:type="spellEnd"/>
-            <w:r>
-              <w:rPr>
-                <w:lang w:val="en-US"/>
-              </w:rPr>
-              <w:t>.{infix}.</w:t>
-            </w:r>
-            <w:proofErr w:type="spellStart"/>
-            <w:r>
-              <w:rPr>
-                <w:lang w:val="en-US"/>
-              </w:rPr>
-              <w:t>decorator.CamelCaseClasses</w:t>
-            </w:r>
-            <w:proofErr w:type="spellEnd"/>
+              <w:t>com.prodyna.pac.conference.{infix}.interceptor.CamelCaseClasses</w:t>
+            </w:r>
           </w:p>
         </w:tc>
       </w:tr>
@@ -3120,7 +2907,7 @@
           </w:tcPr>
           <w:p>
             <w:r>
-              <w:t>JMX</w:t>
+              <w:t>Decorator</w:t>
             </w:r>
           </w:p>
         </w:tc>
@@ -3135,28 +2922,18 @@
                 <w:lang w:val="en-US"/>
               </w:rPr>
             </w:pPr>
-            <w:proofErr w:type="spellStart"/>
             <w:r>
               <w:rPr>
                 <w:lang w:val="en-US"/>
               </w:rPr>
-              <w:t>com.prodyna.pac.conference</w:t>
-            </w:r>
-            <w:proofErr w:type="spellEnd"/>
+              <w:t>com.prodyna.pac.conference.{infix}.decorator.CamelCaseClasses</w:t>
+            </w:r>
             <w:r>
               <w:rPr>
                 <w:lang w:val="en-US"/>
               </w:rPr>
-              <w:t>.{infix}.</w:t>
-            </w:r>
-            <w:proofErr w:type="spellStart"/>
-            <w:r>
-              <w:rPr>
-                <w:lang w:val="en-US"/>
-              </w:rPr>
-              <w:t>jmx.CamelCaseClasses</w:t>
-            </w:r>
-            <w:proofErr w:type="spellEnd"/>
+              <w:t>{Decorator}</w:t>
+            </w:r>
           </w:p>
         </w:tc>
       </w:tr>
@@ -3171,7 +2948,7 @@
           </w:tcPr>
           <w:p>
             <w:r>
-              <w:t>JMS</w:t>
+              <w:t>JMX</w:t>
             </w:r>
           </w:p>
         </w:tc>
@@ -3186,28 +2963,114 @@
                 <w:lang w:val="en-US"/>
               </w:rPr>
             </w:pPr>
-            <w:proofErr w:type="spellStart"/>
             <w:r>
               <w:rPr>
                 <w:lang w:val="en-US"/>
               </w:rPr>
-              <w:t>com.prodyna.pac.conference</w:t>
-            </w:r>
-            <w:proofErr w:type="spellEnd"/>
-            <w:r>
+              <w:t>com.prodyna.pac.conference.{infix}.jmx.CamelCaseClasses</w:t>
+            </w:r>
+          </w:p>
+        </w:tc>
+      </w:tr>
+      <w:tr>
+        <w:trPr>
+          <w:cnfStyle w:val="000000100000" w:firstRow="0" w:lastRow="0" w:firstColumn="0" w:lastColumn="0" w:oddVBand="0" w:evenVBand="0" w:oddHBand="1" w:evenHBand="0" w:firstRowFirstColumn="0" w:firstRowLastColumn="0" w:lastRowFirstColumn="0" w:lastRowLastColumn="0"/>
+        </w:trPr>
+        <w:tc>
+          <w:tcPr>
+            <w:cnfStyle w:val="001000000000" w:firstRow="0" w:lastRow="0" w:firstColumn="1" w:lastColumn="0" w:oddVBand="0" w:evenVBand="0" w:oddHBand="0" w:evenHBand="0" w:firstRowFirstColumn="0" w:firstRowLastColumn="0" w:lastRowFirstColumn="0" w:lastRowLastColumn="0"/>
+            <w:tcW w:w="2442" w:type="dxa"/>
+          </w:tcPr>
+          <w:p>
+            <w:r>
+              <w:t>JMS</w:t>
+            </w:r>
+          </w:p>
+        </w:tc>
+        <w:tc>
+          <w:tcPr>
+            <w:tcW w:w="6486" w:type="dxa"/>
+          </w:tcPr>
+          <w:p>
+            <w:pPr>
+              <w:cnfStyle w:val="000000100000" w:firstRow="0" w:lastRow="0" w:firstColumn="0" w:lastColumn="0" w:oddVBand="0" w:evenVBand="0" w:oddHBand="1" w:evenHBand="0" w:firstRowFirstColumn="0" w:firstRowLastColumn="0" w:lastRowFirstColumn="0" w:lastRowLastColumn="0"/>
               <w:rPr>
                 <w:lang w:val="en-US"/>
               </w:rPr>
-              <w:t>.{infix}.</w:t>
-            </w:r>
-            <w:proofErr w:type="spellStart"/>
+            </w:pPr>
             <w:r>
               <w:rPr>
                 <w:lang w:val="en-US"/>
               </w:rPr>
-              <w:t>jmx.CamelCaseClasses</w:t>
-            </w:r>
-            <w:proofErr w:type="spellEnd"/>
+              <w:t>com.prodyna.pac.conference.{infix}.jmx.CamelCaseClasses</w:t>
+            </w:r>
+          </w:p>
+        </w:tc>
+      </w:tr>
+      <w:tr>
+        <w:trPr>
+          <w:cnfStyle w:val="000000010000" w:firstRow="0" w:lastRow="0" w:firstColumn="0" w:lastColumn="0" w:oddVBand="0" w:evenVBand="0" w:oddHBand="0" w:evenHBand="1" w:firstRowFirstColumn="0" w:firstRowLastColumn="0" w:lastRowFirstColumn="0" w:lastRowLastColumn="0"/>
+        </w:trPr>
+        <w:tc>
+          <w:tcPr>
+            <w:cnfStyle w:val="001000000000" w:firstRow="0" w:lastRow="0" w:firstColumn="1" w:lastColumn="0" w:oddVBand="0" w:evenVBand="0" w:oddHBand="0" w:evenHBand="0" w:firstRowFirstColumn="0" w:firstRowLastColumn="0" w:lastRowFirstColumn="0" w:lastRowLastColumn="0"/>
+            <w:tcW w:w="2442" w:type="dxa"/>
+          </w:tcPr>
+          <w:p>
+            <w:pPr>
+              <w:rPr>
+                <w:lang w:val="en-US"/>
+              </w:rPr>
+            </w:pPr>
+            <w:r>
+              <w:rPr>
+                <w:lang w:val="en-US"/>
+              </w:rPr>
+              <w:t>Domäne</w:t>
+            </w:r>
+            <w:r>
+              <w:rPr>
+                <w:lang w:val="en-US"/>
+              </w:rPr>
+              <w:t>n</w:t>
+            </w:r>
+            <w:r>
+              <w:rPr>
+                <w:lang w:val="en-US"/>
+              </w:rPr>
+              <w:t>-Impl</w:t>
+            </w:r>
+          </w:p>
+        </w:tc>
+        <w:tc>
+          <w:tcPr>
+            <w:tcW w:w="6486" w:type="dxa"/>
+          </w:tcPr>
+          <w:p>
+            <w:pPr>
+              <w:cnfStyle w:val="000000010000" w:firstRow="0" w:lastRow="0" w:firstColumn="0" w:lastColumn="0" w:oddVBand="0" w:evenVBand="0" w:oddHBand="0" w:evenHBand="1" w:firstRowFirstColumn="0" w:firstRowLastColumn="0" w:lastRowFirstColumn="0" w:lastRowLastColumn="0"/>
+              <w:rPr>
+                <w:lang w:val="en-US"/>
+              </w:rPr>
+            </w:pPr>
+            <w:r>
+              <w:rPr>
+                <w:lang w:val="en-US"/>
+              </w:rPr>
+              <w:t>com.prodyna.pac.conference.{infix}.</w:t>
+            </w:r>
+            <w:r>
+              <w:rPr>
+                <w:lang w:val="en-US"/>
+              </w:rPr>
+              <w:t>CamelCaseClasses</w:t>
+            </w:r>
+            <w:r>
+              <w:rPr>
+                <w:lang w:val="en-US"/>
+              </w:rPr>
+              <w:t>{Impl}</w:t>
+            </w:r>
           </w:p>
         </w:tc>
       </w:tr>
@@ -3226,15 +3089,24 @@
                 <w:lang w:val="en-US"/>
               </w:rPr>
             </w:pPr>
-            <w:proofErr w:type="spellStart"/>
             <w:r>
               <w:rPr>
                 <w:lang w:val="en-US"/>
               </w:rPr>
-              <w:lastRenderedPageBreak/>
-              <w:t>Domäne-Impl</w:t>
-            </w:r>
-            <w:proofErr w:type="spellEnd"/>
+              <w:t>Domäne</w:t>
+            </w:r>
+            <w:r>
+              <w:rPr>
+                <w:lang w:val="en-US"/>
+              </w:rPr>
+              <w:t>n</w:t>
+            </w:r>
+            <w:r>
+              <w:rPr>
+                <w:lang w:val="en-US"/>
+              </w:rPr>
+              <w:t>-API</w:t>
+            </w:r>
           </w:p>
         </w:tc>
         <w:tc>
@@ -3248,28 +3120,18 @@
                 <w:lang w:val="en-US"/>
               </w:rPr>
             </w:pPr>
-            <w:proofErr w:type="spellStart"/>
             <w:r>
               <w:rPr>
                 <w:lang w:val="en-US"/>
               </w:rPr>
-              <w:t>com.prodyna.pac.conference</w:t>
-            </w:r>
-            <w:proofErr w:type="spellEnd"/>
+              <w:t>com.prodyna.pac.conference.{infix}.</w:t>
+            </w:r>
             <w:r>
               <w:rPr>
                 <w:lang w:val="en-US"/>
               </w:rPr>
-              <w:t>.{infix}.</w:t>
-            </w:r>
-            <w:proofErr w:type="spellStart"/>
-            <w:r>
-              <w:rPr>
-                <w:lang w:val="en-US"/>
-              </w:rPr>
-              <w:t>CamelCaseClasses</w:t>
-            </w:r>
-            <w:proofErr w:type="spellEnd"/>
+              <w:t>api.CamelCaseClasses</w:t>
+            </w:r>
           </w:p>
         </w:tc>
       </w:tr>
@@ -3288,19 +3150,11 @@
                 <w:lang w:val="en-US"/>
               </w:rPr>
             </w:pPr>
-            <w:proofErr w:type="spellStart"/>
             <w:r>
               <w:rPr>
                 <w:lang w:val="en-US"/>
               </w:rPr>
-              <w:t>Domäne</w:t>
-            </w:r>
-            <w:proofErr w:type="spellEnd"/>
-            <w:r>
-              <w:rPr>
-                <w:lang w:val="en-US"/>
-              </w:rPr>
-              <w:t>-API</w:t>
+              <w:t>Exceptions</w:t>
             </w:r>
           </w:p>
         </w:tc>
@@ -3315,28 +3169,24 @@
                 <w:lang w:val="en-US"/>
               </w:rPr>
             </w:pPr>
-            <w:proofErr w:type="spellStart"/>
             <w:r>
               <w:rPr>
                 <w:lang w:val="en-US"/>
               </w:rPr>
-              <w:t>com.prodyna.pac.conference</w:t>
-            </w:r>
-            <w:proofErr w:type="spellEnd"/>
+              <w:t>com.prodyna.pac.conference.{infix}.</w:t>
+            </w:r>
             <w:r>
               <w:rPr>
                 <w:lang w:val="en-US"/>
               </w:rPr>
-              <w:t>.{infix}.</w:t>
-            </w:r>
-            <w:proofErr w:type="spellStart"/>
+              <w:t>exception.CamelCaseClasses</w:t>
+            </w:r>
             <w:r>
               <w:rPr>
                 <w:lang w:val="en-US"/>
               </w:rPr>
-              <w:t>api.CamelCaseClasses</w:t>
-            </w:r>
-            <w:proofErr w:type="spellEnd"/>
+              <w:t>{Exception}</w:t>
+            </w:r>
           </w:p>
         </w:tc>
       </w:tr>
@@ -3359,7 +3209,7 @@
               <w:rPr>
                 <w:lang w:val="en-US"/>
               </w:rPr>
-              <w:t>Exceptions</w:t>
+              <w:t>Entities</w:t>
             </w:r>
           </w:p>
         </w:tc>
@@ -3374,28 +3224,18 @@
                 <w:lang w:val="en-US"/>
               </w:rPr>
             </w:pPr>
-            <w:proofErr w:type="spellStart"/>
             <w:r>
               <w:rPr>
                 <w:lang w:val="en-US"/>
               </w:rPr>
-              <w:t>com.prodyna.pac.conference</w:t>
-            </w:r>
-            <w:proofErr w:type="spellEnd"/>
+              <w:t>com.prodyna.pac.conference.{infix}.</w:t>
+            </w:r>
             <w:r>
               <w:rPr>
                 <w:lang w:val="en-US"/>
               </w:rPr>
-              <w:t>.{infix}.</w:t>
-            </w:r>
-            <w:proofErr w:type="spellStart"/>
-            <w:r>
-              <w:rPr>
-                <w:lang w:val="en-US"/>
-              </w:rPr>
-              <w:t>exception.CamelCaseClasses</w:t>
-            </w:r>
-            <w:proofErr w:type="spellEnd"/>
+              <w:t>model.CamelCaseClasses</w:t>
+            </w:r>
           </w:p>
         </w:tc>
       </w:tr>
@@ -3418,7 +3258,7 @@
               <w:rPr>
                 <w:lang w:val="en-US"/>
               </w:rPr>
-              <w:t>Entities</w:t>
+              <w:t>Util</w:t>
             </w:r>
           </w:p>
         </w:tc>
@@ -3433,28 +3273,24 @@
                 <w:lang w:val="en-US"/>
               </w:rPr>
             </w:pPr>
-            <w:proofErr w:type="spellStart"/>
             <w:r>
               <w:rPr>
                 <w:lang w:val="en-US"/>
               </w:rPr>
-              <w:t>com.prodyna.pac.conference</w:t>
-            </w:r>
-            <w:proofErr w:type="spellEnd"/>
+              <w:t>com.prodyna.pac.conference.{infix}.</w:t>
+            </w:r>
             <w:r>
               <w:rPr>
                 <w:lang w:val="en-US"/>
               </w:rPr>
-              <w:t>.{infix}.</w:t>
-            </w:r>
-            <w:proofErr w:type="spellStart"/>
+              <w:t>util.CamelCaseClasses</w:t>
+            </w:r>
             <w:r>
               <w:rPr>
                 <w:lang w:val="en-US"/>
               </w:rPr>
-              <w:t>model.CamelCaseClasses</w:t>
-            </w:r>
-            <w:proofErr w:type="spellEnd"/>
+              <w:t>{Util}</w:t>
+            </w:r>
           </w:p>
         </w:tc>
       </w:tr>
@@ -3473,14 +3309,12 @@
                 <w:lang w:val="en-US"/>
               </w:rPr>
             </w:pPr>
-            <w:proofErr w:type="spellStart"/>
             <w:r>
               <w:rPr>
                 <w:lang w:val="en-US"/>
               </w:rPr>
-              <w:t>Util</w:t>
-            </w:r>
-            <w:proofErr w:type="spellEnd"/>
+              <w:t>JSF-Controller</w:t>
+            </w:r>
           </w:p>
         </w:tc>
         <w:tc>
@@ -3494,126 +3328,203 @@
                 <w:lang w:val="en-US"/>
               </w:rPr>
             </w:pPr>
-            <w:proofErr w:type="spellStart"/>
             <w:r>
               <w:rPr>
                 <w:lang w:val="en-US"/>
               </w:rPr>
-              <w:t>com.prodyna.pac.conference</w:t>
-            </w:r>
-            <w:proofErr w:type="spellEnd"/>
-            <w:r>
+              <w:t>com.prodyna.pac.conference.{infix}.controller.CamelCaseClasses{Controller}</w:t>
+            </w:r>
+          </w:p>
+        </w:tc>
+      </w:tr>
+      <w:tr>
+        <w:trPr>
+          <w:cnfStyle w:val="000000010000" w:firstRow="0" w:lastRow="0" w:firstColumn="0" w:lastColumn="0" w:oddVBand="0" w:evenVBand="0" w:oddHBand="0" w:evenHBand="1" w:firstRowFirstColumn="0" w:firstRowLastColumn="0" w:lastRowFirstColumn="0" w:lastRowLastColumn="0"/>
+        </w:trPr>
+        <w:tc>
+          <w:tcPr>
+            <w:cnfStyle w:val="001000000000" w:firstRow="0" w:lastRow="0" w:firstColumn="1" w:lastColumn="0" w:oddVBand="0" w:evenVBand="0" w:oddHBand="0" w:evenHBand="0" w:firstRowFirstColumn="0" w:firstRowLastColumn="0" w:lastRowFirstColumn="0" w:lastRowLastColumn="0"/>
+            <w:tcW w:w="2442" w:type="dxa"/>
+          </w:tcPr>
+          <w:p>
+            <w:pPr>
               <w:rPr>
                 <w:lang w:val="en-US"/>
               </w:rPr>
-              <w:t>.{infix}.</w:t>
-            </w:r>
-            <w:proofErr w:type="spellStart"/>
+            </w:pPr>
             <w:r>
               <w:rPr>
                 <w:lang w:val="en-US"/>
               </w:rPr>
-              <w:t>util.CamelCaseClasses</w:t>
-            </w:r>
-            <w:proofErr w:type="spellEnd"/>
+              <w:t>JSF-Converter</w:t>
+            </w:r>
+          </w:p>
+        </w:tc>
+        <w:tc>
+          <w:tcPr>
+            <w:tcW w:w="6486" w:type="dxa"/>
+          </w:tcPr>
+          <w:p>
+            <w:pPr>
+              <w:cnfStyle w:val="000000010000" w:firstRow="0" w:lastRow="0" w:firstColumn="0" w:lastColumn="0" w:oddVBand="0" w:evenVBand="0" w:oddHBand="0" w:evenHBand="1" w:firstRowFirstColumn="0" w:firstRowLastColumn="0" w:lastRowFirstColumn="0" w:lastRowLastColumn="0"/>
+              <w:rPr>
+                <w:lang w:val="en-US"/>
+              </w:rPr>
+            </w:pPr>
+            <w:r>
+              <w:rPr>
+                <w:lang w:val="en-US"/>
+              </w:rPr>
+              <w:t>com.prodyna.pac.conference.{infix}.</w:t>
+            </w:r>
+            <w:r>
+              <w:rPr>
+                <w:lang w:val="en-US"/>
+              </w:rPr>
+              <w:t>converter</w:t>
+            </w:r>
+            <w:r>
+              <w:rPr>
+                <w:lang w:val="en-US"/>
+              </w:rPr>
+              <w:t>.CamelCaseClasses{</w:t>
+            </w:r>
+            <w:r>
+              <w:rPr>
+                <w:lang w:val="en-US"/>
+              </w:rPr>
+              <w:t>Converter</w:t>
+            </w:r>
+            <w:r>
+              <w:rPr>
+                <w:lang w:val="en-US"/>
+              </w:rPr>
+              <w:t>}</w:t>
+            </w:r>
           </w:p>
         </w:tc>
       </w:tr>
     </w:tbl>
     <w:p>
       <w:pPr>
-        <w:ind w:left="360"/>
         <w:rPr>
           <w:lang w:val="en-US"/>
         </w:rPr>
       </w:pPr>
+      <w:r>
+        <w:rPr>
+          <w:lang w:val="en-US"/>
+        </w:rPr>
+        <w:br w:type="page"/>
+      </w:r>
     </w:p>
     <w:p>
       <w:pPr>
         <w:pStyle w:val="berschrift2"/>
       </w:pPr>
-      <w:bookmarkStart w:id="18" w:name="_Toc372578342"/>
-      <w:proofErr w:type="spellStart"/>
-      <w:r>
+      <w:bookmarkStart w:id="18" w:name="_Toc373177964"/>
+      <w:r>
+        <w:lastRenderedPageBreak/>
         <w:t>Codingstandards</w:t>
       </w:r>
       <w:bookmarkEnd w:id="18"/>
-      <w:proofErr w:type="spellEnd"/>
-    </w:p>
-    <w:p>
-      <w:r>
-        <w:t xml:space="preserve">Als Entwicklungsumgebung ist </w:t>
-      </w:r>
-      <w:proofErr w:type="spellStart"/>
-      <w:r>
-        <w:t>Eclipse</w:t>
-      </w:r>
-      <w:proofErr w:type="spellEnd"/>
-      <w:r>
-        <w:t xml:space="preserve"> </w:t>
-      </w:r>
-      <w:proofErr w:type="spellStart"/>
-      <w:r>
-        <w:t>zuverwenden</w:t>
-      </w:r>
-      <w:proofErr w:type="spellEnd"/>
-      <w:r>
-        <w:t xml:space="preserve">, welche die JBOSS-Tools enthält oder das vorgefertigte </w:t>
-      </w:r>
-      <w:proofErr w:type="spellStart"/>
-      <w:r>
-        <w:t>Eclipse</w:t>
-      </w:r>
-      <w:proofErr w:type="spellEnd"/>
-      <w:r>
-        <w:t xml:space="preserve"> JBOSS-Tools von JBOSS. Dieses korrespondiert am besten mit dem JBOSS-AS-7 und Maven.</w:t>
-      </w:r>
-    </w:p>
-    <w:p>
-      <w:r>
-        <w:t xml:space="preserve">Für die Implementierung ist zwingend erforderlich, dass das Encoding der Entwicklungsumgebung auf UTF-8 eingestellt ist. Für die Formatierung der Quellcodes wird der </w:t>
-      </w:r>
-      <w:proofErr w:type="spellStart"/>
-      <w:r>
-        <w:t>Eclipse</w:t>
-      </w:r>
-      <w:proofErr w:type="spellEnd"/>
-      <w:r>
-        <w:t>-Standard verwendet.</w:t>
-      </w:r>
-    </w:p>
-    <w:p>
-      <w:r>
-        <w:t xml:space="preserve">Das mindeste an Code-Dokumentation, was vorhanden sein soll ist </w:t>
-      </w:r>
-      <w:proofErr w:type="spellStart"/>
-      <w:r>
-        <w:t>JavaDoc</w:t>
-      </w:r>
-      <w:proofErr w:type="spellEnd"/>
-      <w:r>
-        <w:t xml:space="preserve"> der Klasse und </w:t>
-      </w:r>
-      <w:proofErr w:type="spellStart"/>
-      <w:r>
-        <w:t>JavaDoc</w:t>
-      </w:r>
-      <w:proofErr w:type="spellEnd"/>
-      <w:r>
-        <w:t xml:space="preserve"> aller Interface-Methoden. Klassen-Member müssen nicht unbedingt dokumentiert werden.</w:t>
+    </w:p>
+    <w:p>
+      <w:r>
+        <w:t>Als Entwicklungsumgebung ist Eclipse zu</w:t>
+      </w:r>
+      <w:r>
+        <w:t xml:space="preserve"> verwenden. In diesem ist die aktuelle Version der JBoss</w:t>
+      </w:r>
+      <w:r>
+        <w:t xml:space="preserve">-Tools </w:t>
+      </w:r>
+      <w:r>
+        <w:t>zu installieren. Alternativ kann das</w:t>
+      </w:r>
+      <w:r>
+        <w:t xml:space="preserve"> vorgefertig</w:t>
+      </w:r>
+      <w:r>
+        <w:t xml:space="preserve">te JBoss-Developer-Studio in aktueller Version verwendet werden. Diese Entwicklungsumgebungen korrespondieren am besten mit dem JBoss-AS-7, </w:t>
+      </w:r>
+      <w:r>
+        <w:t>Maven</w:t>
+      </w:r>
+      <w:r>
+        <w:t xml:space="preserve"> und JSF 2.1</w:t>
+      </w:r>
+      <w:r>
+        <w:t>.</w:t>
+      </w:r>
+    </w:p>
+    <w:p>
+      <w:r>
+        <w:t>Für die Implementierung ist zwingend erforderlich, dass das Encoding der Entwicklungsumgebung auf UTF-8 eingestellt ist. Für die Formatierung der Quellcodes wird der Eclipse-Standard verwendet.</w:t>
+      </w:r>
+    </w:p>
+    <w:p>
+      <w:r>
+        <w:t>Die Mindestanforderungen an Quellcode-Dokumentation (JavaDoc) sind:</w:t>
+      </w:r>
+    </w:p>
+    <w:p>
+      <w:pPr>
+        <w:pStyle w:val="Listenabsatz"/>
+        <w:numPr>
+          <w:ilvl w:val="0"/>
+          <w:numId w:val="9"/>
+        </w:numPr>
+      </w:pPr>
+      <w:r>
+        <w:t xml:space="preserve">Jede Klasse muss dokumentiert sein, </w:t>
+      </w:r>
+      <w:r>
+        <w:t>Autor</w:t>
+      </w:r>
+      <w:r>
+        <w:t>, Datum, Zweck der Klasse</w:t>
+      </w:r>
+    </w:p>
+    <w:p>
+      <w:pPr>
+        <w:pStyle w:val="Listenabsatz"/>
+        <w:numPr>
+          <w:ilvl w:val="0"/>
+          <w:numId w:val="9"/>
+        </w:numPr>
+      </w:pPr>
+      <w:r>
+        <w:t>Öffentliche Interfaces müssen komplett dokumentiert werden</w:t>
+      </w:r>
+    </w:p>
+    <w:p>
+      <w:pPr>
+        <w:pStyle w:val="Listenabsatz"/>
+        <w:numPr>
+          <w:ilvl w:val="0"/>
+          <w:numId w:val="9"/>
+        </w:numPr>
+      </w:pPr>
+      <w:r>
+        <w:t>Sonstige komplexe Methoden, welche nicht trivial sind und Geschäftslogik enthalten, die nicht über ein Interface dokumentiert sind, sind an der Methode dokumentiert werden.</w:t>
+      </w:r>
+    </w:p>
+    <w:p>
+      <w:r>
+        <w:br w:type="page"/>
       </w:r>
     </w:p>
     <w:p>
       <w:pPr>
         <w:pStyle w:val="berschrift2"/>
       </w:pPr>
-      <w:bookmarkStart w:id="19" w:name="_Toc372578343"/>
-      <w:proofErr w:type="spellStart"/>
-      <w:r>
+      <w:bookmarkStart w:id="19" w:name="_Toc373177965"/>
+      <w:r>
+        <w:lastRenderedPageBreak/>
         <w:t>Technologiestack</w:t>
       </w:r>
       <w:bookmarkEnd w:id="19"/>
-      <w:proofErr w:type="spellEnd"/>
     </w:p>
     <w:tbl>
       <w:tblPr>
@@ -3693,13 +3604,8 @@
             <w:tcW w:w="4606" w:type="dxa"/>
           </w:tcPr>
           <w:p>
-            <w:proofErr w:type="spellStart"/>
-            <w:r>
-              <w:t>JBoss</w:t>
-            </w:r>
-            <w:proofErr w:type="spellEnd"/>
-            <w:r>
-              <w:t xml:space="preserve"> AS </w:t>
+            <w:r>
+              <w:t xml:space="preserve">JBoss AS </w:t>
             </w:r>
           </w:p>
         </w:tc>
@@ -3785,13 +3691,8 @@
             <w:tcW w:w="4606" w:type="dxa"/>
           </w:tcPr>
           <w:p>
-            <w:proofErr w:type="spellStart"/>
-            <w:r>
-              <w:t>PrimeFaces</w:t>
-            </w:r>
-            <w:proofErr w:type="spellEnd"/>
-            <w:r>
-              <w:t xml:space="preserve"> </w:t>
+            <w:r>
+              <w:t xml:space="preserve">PrimeFaces </w:t>
             </w:r>
           </w:p>
         </w:tc>
@@ -3819,11 +3720,9 @@
             <w:tcW w:w="4606" w:type="dxa"/>
           </w:tcPr>
           <w:p>
-            <w:proofErr w:type="spellStart"/>
             <w:r>
               <w:t>JBoss.BOM</w:t>
             </w:r>
-            <w:proofErr w:type="spellEnd"/>
           </w:p>
         </w:tc>
         <w:tc>
@@ -3881,14 +3780,12 @@
                 <w:b w:val="0"/>
               </w:rPr>
             </w:pPr>
-            <w:proofErr w:type="spellStart"/>
             <w:r>
               <w:rPr>
                 <w:b w:val="0"/>
               </w:rPr>
               <w:t>Javax.faces</w:t>
             </w:r>
-            <w:proofErr w:type="spellEnd"/>
           </w:p>
         </w:tc>
         <w:tc>
@@ -3920,19 +3817,11 @@
                 <w:b w:val="0"/>
               </w:rPr>
             </w:pPr>
-            <w:proofErr w:type="spellStart"/>
             <w:r>
               <w:rPr>
                 <w:b w:val="0"/>
               </w:rPr>
-              <w:t>Myfaces</w:t>
-            </w:r>
-            <w:proofErr w:type="spellEnd"/>
-            <w:r>
-              <w:rPr>
-                <w:b w:val="0"/>
-              </w:rPr>
-              <w:t>-COODI</w:t>
+              <w:t>Myfaces-COODI</w:t>
             </w:r>
           </w:p>
         </w:tc>
@@ -3950,32 +3839,61 @@
           </w:p>
         </w:tc>
       </w:tr>
+      <w:tr>
+        <w:trPr>
+          <w:cnfStyle w:val="000000010000" w:firstRow="0" w:lastRow="0" w:firstColumn="0" w:lastColumn="0" w:oddVBand="0" w:evenVBand="0" w:oddHBand="0" w:evenHBand="1" w:firstRowFirstColumn="0" w:firstRowLastColumn="0" w:lastRowFirstColumn="0" w:lastRowLastColumn="0"/>
+        </w:trPr>
+        <w:tc>
+          <w:tcPr>
+            <w:cnfStyle w:val="001000000000" w:firstRow="0" w:lastRow="0" w:firstColumn="1" w:lastColumn="0" w:oddVBand="0" w:evenVBand="0" w:oddHBand="0" w:evenHBand="0" w:firstRowFirstColumn="0" w:firstRowLastColumn="0" w:lastRowFirstColumn="0" w:lastRowLastColumn="0"/>
+            <w:tcW w:w="4606" w:type="dxa"/>
+          </w:tcPr>
+          <w:p/>
+        </w:tc>
+        <w:tc>
+          <w:tcPr>
+            <w:tcW w:w="4606" w:type="dxa"/>
+          </w:tcPr>
+          <w:p>
+            <w:pPr>
+              <w:cnfStyle w:val="000000010000" w:firstRow="0" w:lastRow="0" w:firstColumn="0" w:lastColumn="0" w:oddVBand="0" w:evenVBand="0" w:oddHBand="0" w:evenHBand="1" w:firstRowFirstColumn="0" w:firstRowLastColumn="0" w:lastRowFirstColumn="0" w:lastRowLastColumn="0"/>
+            </w:pPr>
+          </w:p>
+        </w:tc>
+      </w:tr>
     </w:tbl>
     <w:p>
+      <w:r>
+        <w:br w:type="page"/>
+      </w:r>
+    </w:p>
+    <w:p>
       <w:pPr>
         <w:pStyle w:val="berschrift1"/>
       </w:pPr>
-      <w:bookmarkStart w:id="20" w:name="_Toc372578344"/>
-      <w:r>
+      <w:bookmarkStart w:id="20" w:name="_Toc373177966"/>
+      <w:r>
+        <w:lastRenderedPageBreak/>
         <w:t>Anhang A – Anforderungen</w:t>
       </w:r>
       <w:bookmarkEnd w:id="20"/>
     </w:p>
     <w:p>
       <w:r>
-        <w:t xml:space="preserve">Folgender Text beschreibt die Anforderungen für die Conference </w:t>
-      </w:r>
-      <w:proofErr w:type="spellStart"/>
-      <w:r>
-        <w:t>AppliKation</w:t>
-      </w:r>
-      <w:proofErr w:type="spellEnd"/>
+        <w:t>Folgender Text beschreibt die Anforde</w:t>
+      </w:r>
+      <w:r>
+        <w:t>rungen für die Conference Applik</w:t>
+      </w:r>
+      <w:r>
+        <w:t>ation</w:t>
+      </w:r>
     </w:p>
     <w:p>
       <w:pPr>
         <w:pStyle w:val="berschrift2"/>
       </w:pPr>
-      <w:bookmarkStart w:id="21" w:name="_Toc372578345"/>
+      <w:bookmarkStart w:id="21" w:name="_Toc373177967"/>
       <w:r>
         <w:t>Einleitung</w:t>
       </w:r>
@@ -4010,25 +3928,8 @@
           <w:rFonts w:eastAsia="Times New Roman" w:cs="Arial"/>
           <w:color w:val="262626"/>
         </w:rPr>
-        <w:t xml:space="preserve">) hat eine Dauer von einem bis mehrere Tage und findet üblicherweise an einem Ort statt. Beispiele für Konferenzen sind W-JAX oder die PRODYNA Hausmesse. Auf einer Konferenz </w:t>
-      </w:r>
-      <w:proofErr w:type="gramStart"/>
-      <w:r>
-        <w:rPr>
-          <w:rFonts w:eastAsia="Times New Roman" w:cs="Arial"/>
-          <w:color w:val="262626"/>
-        </w:rPr>
-        <w:t>findet</w:t>
-      </w:r>
-      <w:proofErr w:type="gramEnd"/>
-      <w:r>
-        <w:rPr>
-          <w:rFonts w:eastAsia="Times New Roman" w:cs="Arial"/>
-          <w:color w:val="262626"/>
-        </w:rPr>
-        <w:t xml:space="preserve"> Vorträge (Talks) statt. Die Gäste sollen sich informieren können, welche Talks überhaupt existieren, wann sie sind, in welchem Raum (</w:t>
-      </w:r>
-      <w:proofErr w:type="spellStart"/>
+        <w:t>) hat eine Dauer von einem bis mehrere Tage und findet üblicherweise an einem Ort statt. Beispiele für Konferenzen sind W-JAX oder die PRODYNA Hausmesse. Auf einer Konferenz findet Vorträge (Talks) statt. Die Gäste sollen sich informieren können, welche Talks überhaupt existieren, wann sie sind, in welchem Raum (</w:t>
+      </w:r>
       <w:r>
         <w:rPr>
           <w:rFonts w:eastAsia="Times New Roman" w:cs="Arial"/>
@@ -4038,7 +3939,6 @@
         </w:rPr>
         <w:t>Room</w:t>
       </w:r>
-      <w:proofErr w:type="spellEnd"/>
       <w:r>
         <w:rPr>
           <w:rFonts w:eastAsia="Times New Roman" w:cs="Arial"/>
@@ -4060,39 +3960,7 @@
           <w:rFonts w:eastAsia="Times New Roman" w:cs="Arial"/>
           <w:color w:val="262626"/>
         </w:rPr>
-        <w:t xml:space="preserve">) dieser Talk gehalten wird. Ein Talk kann von mehreren Speakern gehalten werden. Zusätzlich soll es ein </w:t>
-      </w:r>
-      <w:proofErr w:type="spellStart"/>
-      <w:r>
-        <w:rPr>
-          <w:rFonts w:eastAsia="Times New Roman" w:cs="Arial"/>
-          <w:color w:val="262626"/>
-        </w:rPr>
-        <w:t>Backoffice</w:t>
-      </w:r>
-      <w:proofErr w:type="spellEnd"/>
-      <w:r>
-        <w:rPr>
-          <w:rFonts w:eastAsia="Times New Roman" w:cs="Arial"/>
-          <w:color w:val="262626"/>
-        </w:rPr>
-        <w:t xml:space="preserve">-Zugang geben, über welche die Stammdaten (als Conference, Speaker, </w:t>
-      </w:r>
-      <w:proofErr w:type="spellStart"/>
-      <w:r>
-        <w:rPr>
-          <w:rFonts w:eastAsia="Times New Roman" w:cs="Arial"/>
-          <w:color w:val="262626"/>
-        </w:rPr>
-        <w:t>Room</w:t>
-      </w:r>
-      <w:proofErr w:type="spellEnd"/>
-      <w:r>
-        <w:rPr>
-          <w:rFonts w:eastAsia="Times New Roman" w:cs="Arial"/>
-          <w:color w:val="262626"/>
-        </w:rPr>
-        <w:t>, Talk) gepflegt werden können. </w:t>
+        <w:t>) dieser Talk gehalten wird. Ein Talk kann von mehreren Speakern gehalten werden. Zusätzlich soll es ein Backoffice-Zugang geben, über welche die Stammdaten (als Conference, Speaker, Room, Talk) gepflegt werden können. </w:t>
       </w:r>
     </w:p>
     <w:p>
@@ -4244,7 +4112,6 @@
         </w:rPr>
         <w:t xml:space="preserve"> „</w:t>
       </w:r>
-      <w:proofErr w:type="spellStart"/>
       <w:r>
         <w:rPr>
           <w:rFonts w:eastAsia="Times New Roman" w:cs="Arial"/>
@@ -4254,7 +4121,6 @@
         </w:rPr>
         <w:t>Room</w:t>
       </w:r>
-      <w:proofErr w:type="spellEnd"/>
       <w:r>
         <w:rPr>
           <w:rFonts w:eastAsia="Times New Roman" w:cs="Arial"/>
@@ -4297,7 +4163,6 @@
           <w:rFonts w:eastAsia="Times New Roman" w:cs="Arial"/>
           <w:color w:val="262626"/>
         </w:rPr>
-        <w:lastRenderedPageBreak/>
         <w:t>Ein</w:t>
       </w:r>
       <w:r>
@@ -4354,7 +4219,6 @@
         </w:rPr>
         <w:t>„</w:t>
       </w:r>
-      <w:proofErr w:type="spellStart"/>
       <w:r>
         <w:rPr>
           <w:rFonts w:eastAsia="Times New Roman" w:cs="Arial"/>
@@ -4364,7 +4228,6 @@
         </w:rPr>
         <w:t>Room</w:t>
       </w:r>
-      <w:proofErr w:type="spellEnd"/>
       <w:r>
         <w:rPr>
           <w:rStyle w:val="apple-converted-space"/>
@@ -4433,7 +4296,7 @@
       <w:pPr>
         <w:pStyle w:val="berschrift2"/>
       </w:pPr>
-      <w:bookmarkStart w:id="22" w:name="_Toc372578346"/>
+      <w:bookmarkStart w:id="22" w:name="_Toc373177968"/>
       <w:r>
         <w:t>Anforderungen</w:t>
       </w:r>
@@ -4536,23 +4399,7 @@
           <w:rFonts w:eastAsia="Times New Roman" w:cs="Arial"/>
           <w:color w:val="262626"/>
         </w:rPr>
-        <w:t xml:space="preserve">Talk: Details und Verweise auf </w:t>
-      </w:r>
-      <w:proofErr w:type="spellStart"/>
-      <w:r>
-        <w:rPr>
-          <w:rFonts w:eastAsia="Times New Roman" w:cs="Arial"/>
-          <w:color w:val="262626"/>
-        </w:rPr>
-        <w:t>Room</w:t>
-      </w:r>
-      <w:proofErr w:type="spellEnd"/>
-      <w:r>
-        <w:rPr>
-          <w:rFonts w:eastAsia="Times New Roman" w:cs="Arial"/>
-          <w:color w:val="262626"/>
-        </w:rPr>
-        <w:t xml:space="preserve"> und Speaker</w:t>
+        <w:t>Talk: Details und Verweise auf Room und Speaker</w:t>
       </w:r>
     </w:p>
     <w:p>
@@ -4589,37 +4436,12 @@
           <w:color w:val="262626"/>
         </w:rPr>
       </w:pPr>
-      <w:proofErr w:type="spellStart"/>
-      <w:r>
-        <w:rPr>
-          <w:rFonts w:eastAsia="Times New Roman" w:cs="Arial"/>
-          <w:color w:val="262626"/>
-        </w:rPr>
-        <w:t>Room</w:t>
-      </w:r>
-      <w:proofErr w:type="spellEnd"/>
-      <w:r>
-        <w:rPr>
-          <w:rFonts w:eastAsia="Times New Roman" w:cs="Arial"/>
-          <w:color w:val="262626"/>
-        </w:rPr>
-        <w:t xml:space="preserve">: Liste aller Talks, die in diesem </w:t>
-      </w:r>
-      <w:proofErr w:type="spellStart"/>
-      <w:r>
-        <w:rPr>
-          <w:rFonts w:eastAsia="Times New Roman" w:cs="Arial"/>
-          <w:color w:val="262626"/>
-        </w:rPr>
-        <w:t>Room</w:t>
-      </w:r>
-      <w:proofErr w:type="spellEnd"/>
-      <w:r>
-        <w:rPr>
-          <w:rFonts w:eastAsia="Times New Roman" w:cs="Arial"/>
-          <w:color w:val="262626"/>
-        </w:rPr>
-        <w:t xml:space="preserve"> stattfinden, nach Tagen getrennt, zeitlich sortiert</w:t>
+      <w:r>
+        <w:rPr>
+          <w:rFonts w:eastAsia="Times New Roman" w:cs="Arial"/>
+          <w:color w:val="262626"/>
+        </w:rPr>
+        <w:t>Room: Liste aller Talks, die in diesem Room stattfinden, nach Tagen getrennt, zeitlich sortiert</w:t>
       </w:r>
     </w:p>
     <w:p>
@@ -4661,23 +4483,7 @@
           <w:rFonts w:eastAsia="Times New Roman" w:cs="Arial"/>
           <w:color w:val="262626"/>
         </w:rPr>
-        <w:t xml:space="preserve">Als </w:t>
-      </w:r>
-      <w:proofErr w:type="spellStart"/>
-      <w:r>
-        <w:rPr>
-          <w:rFonts w:eastAsia="Times New Roman" w:cs="Arial"/>
-          <w:color w:val="262626"/>
-        </w:rPr>
-        <w:t>Backoffice</w:t>
-      </w:r>
-      <w:proofErr w:type="spellEnd"/>
-      <w:r>
-        <w:rPr>
-          <w:rFonts w:eastAsia="Times New Roman" w:cs="Arial"/>
-          <w:color w:val="262626"/>
-        </w:rPr>
-        <w:t xml:space="preserve"> möchte ich die folgenden Stammdaten pflegen</w:t>
+        <w:t>Als Backoffice möchte ich die folgenden Stammdaten pflegen</w:t>
       </w:r>
     </w:p>
     <w:p>
@@ -4693,21 +4499,12 @@
           <w:color w:val="262626"/>
         </w:rPr>
       </w:pPr>
-      <w:proofErr w:type="spellStart"/>
-      <w:r>
-        <w:rPr>
-          <w:rFonts w:eastAsia="Times New Roman" w:cs="Arial"/>
-          <w:color w:val="262626"/>
-        </w:rPr>
-        <w:t>Conferences</w:t>
-      </w:r>
-      <w:proofErr w:type="spellEnd"/>
-      <w:r>
-        <w:rPr>
-          <w:rFonts w:eastAsia="Times New Roman" w:cs="Arial"/>
-          <w:color w:val="262626"/>
-        </w:rPr>
-        <w:t xml:space="preserve"> (CRUD)</w:t>
+      <w:r>
+        <w:rPr>
+          <w:rFonts w:eastAsia="Times New Roman" w:cs="Arial"/>
+          <w:color w:val="262626"/>
+        </w:rPr>
+        <w:t>Conferences (CRUD)</w:t>
       </w:r>
     </w:p>
     <w:p>
@@ -4744,21 +4541,12 @@
           <w:color w:val="262626"/>
         </w:rPr>
       </w:pPr>
-      <w:proofErr w:type="spellStart"/>
-      <w:r>
-        <w:rPr>
-          <w:rFonts w:eastAsia="Times New Roman" w:cs="Arial"/>
-          <w:color w:val="262626"/>
-        </w:rPr>
-        <w:t>Rooms</w:t>
-      </w:r>
-      <w:proofErr w:type="spellEnd"/>
-      <w:r>
-        <w:rPr>
-          <w:rFonts w:eastAsia="Times New Roman" w:cs="Arial"/>
-          <w:color w:val="262626"/>
-        </w:rPr>
-        <w:t xml:space="preserve"> (CRUD)</w:t>
+      <w:r>
+        <w:rPr>
+          <w:rFonts w:eastAsia="Times New Roman" w:cs="Arial"/>
+          <w:color w:val="262626"/>
+        </w:rPr>
+        <w:t>Rooms (CRUD)</w:t>
       </w:r>
     </w:p>
     <w:p>
@@ -4836,23 +4624,7 @@
           <w:rFonts w:eastAsia="Times New Roman" w:cs="Arial"/>
           <w:color w:val="262626"/>
         </w:rPr>
-        <w:t xml:space="preserve">Ein </w:t>
-      </w:r>
-      <w:proofErr w:type="spellStart"/>
-      <w:r>
-        <w:rPr>
-          <w:rFonts w:eastAsia="Times New Roman" w:cs="Arial"/>
-          <w:color w:val="262626"/>
-        </w:rPr>
-        <w:t>Room</w:t>
-      </w:r>
-      <w:proofErr w:type="spellEnd"/>
-      <w:r>
-        <w:rPr>
-          <w:rFonts w:eastAsia="Times New Roman" w:cs="Arial"/>
-          <w:color w:val="262626"/>
-        </w:rPr>
-        <w:t xml:space="preserve"> kann nur von einem Talk gleichzeitig genutzt werden</w:t>
+        <w:t>Ein Room kann nur von einem Talk gleichzeitig genutzt werden</w:t>
       </w:r>
     </w:p>
     <w:p>
@@ -4894,23 +4666,7 @@
           <w:rFonts w:eastAsia="Times New Roman" w:cs="Arial"/>
           <w:color w:val="262626"/>
         </w:rPr>
-        <w:t xml:space="preserve">Als Kunde möchte ich, dass ein Dokument "Service </w:t>
-      </w:r>
-      <w:proofErr w:type="spellStart"/>
-      <w:r>
-        <w:rPr>
-          <w:rFonts w:eastAsia="Times New Roman" w:cs="Arial"/>
-          <w:color w:val="262626"/>
-        </w:rPr>
-        <w:t>Architecture</w:t>
-      </w:r>
-      <w:proofErr w:type="spellEnd"/>
-      <w:r>
-        <w:rPr>
-          <w:rFonts w:eastAsia="Times New Roman" w:cs="Arial"/>
-          <w:color w:val="262626"/>
-        </w:rPr>
-        <w:t>" verfasst wird, welches folgende Standard beschreibt</w:t>
+        <w:t>Als Kunde möchte ich, dass ein Dokument "Service Architecture" verfasst wird, welches folgende Standard beschreibt</w:t>
       </w:r>
     </w:p>
     <w:p>
@@ -4973,17 +4729,8 @@
           <w:rFonts w:eastAsia="Times New Roman" w:cs="Arial"/>
           <w:color w:val="262626"/>
         </w:rPr>
-        <w:t xml:space="preserve">Standard für </w:t>
-      </w:r>
-      <w:proofErr w:type="spellStart"/>
-      <w:r>
-        <w:rPr>
-          <w:rFonts w:eastAsia="Times New Roman" w:cs="Arial"/>
-          <w:color w:val="262626"/>
-        </w:rPr>
-        <w:t>Coding</w:t>
-      </w:r>
-      <w:proofErr w:type="spellEnd"/>
+        <w:t>Standard für Coding</w:t>
+      </w:r>
     </w:p>
     <w:p>
       <w:pPr>
@@ -5024,39 +4771,7 @@
           <w:rFonts w:eastAsia="Times New Roman" w:cs="Arial"/>
           <w:color w:val="262626"/>
         </w:rPr>
-        <w:t xml:space="preserve">Als Kunde möchte ich, dass für das Backend Java EE &gt;=6 (Session </w:t>
-      </w:r>
-      <w:proofErr w:type="spellStart"/>
-      <w:r>
-        <w:rPr>
-          <w:rFonts w:eastAsia="Times New Roman" w:cs="Arial"/>
-          <w:color w:val="262626"/>
-        </w:rPr>
-        <w:t>Beans</w:t>
-      </w:r>
-      <w:proofErr w:type="spellEnd"/>
-      <w:r>
-        <w:rPr>
-          <w:rFonts w:eastAsia="Times New Roman" w:cs="Arial"/>
-          <w:color w:val="262626"/>
-        </w:rPr>
-        <w:t xml:space="preserve">, JPA) auf einem </w:t>
-      </w:r>
-      <w:proofErr w:type="spellStart"/>
-      <w:r>
-        <w:rPr>
-          <w:rFonts w:eastAsia="Times New Roman" w:cs="Arial"/>
-          <w:color w:val="262626"/>
-        </w:rPr>
-        <w:t>JBoss</w:t>
-      </w:r>
-      <w:proofErr w:type="spellEnd"/>
-      <w:r>
-        <w:rPr>
-          <w:rFonts w:eastAsia="Times New Roman" w:cs="Arial"/>
-          <w:color w:val="262626"/>
-        </w:rPr>
-        <w:t xml:space="preserve"> 7 verwendet wird, weil das Kundenstandard ist</w:t>
+        <w:t>Als Kunde möchte ich, dass für das Backend Java EE &gt;=6 (Session Beans, JPA) auf einem JBoss 7 verwendet wird, weil das Kundenstandard ist</w:t>
       </w:r>
     </w:p>
     <w:p>
@@ -5077,33 +4792,9 @@
           <w:rFonts w:eastAsia="Times New Roman" w:cs="Arial"/>
           <w:color w:val="262626"/>
         </w:rPr>
-        <w:t xml:space="preserve">Andere </w:t>
-      </w:r>
-      <w:proofErr w:type="spellStart"/>
-      <w:r>
-        <w:rPr>
-          <w:rFonts w:eastAsia="Times New Roman" w:cs="Arial"/>
-          <w:color w:val="262626"/>
-        </w:rPr>
-        <w:t>Application</w:t>
-      </w:r>
-      <w:proofErr w:type="spellEnd"/>
-      <w:r>
-        <w:rPr>
-          <w:rFonts w:eastAsia="Times New Roman" w:cs="Arial"/>
-          <w:color w:val="262626"/>
-        </w:rPr>
-        <w:t xml:space="preserve"> Server sind auch ok, z.B. </w:t>
-      </w:r>
-      <w:proofErr w:type="spellStart"/>
-      <w:r>
-        <w:rPr>
-          <w:rFonts w:eastAsia="Times New Roman" w:cs="Arial"/>
-          <w:color w:val="262626"/>
-        </w:rPr>
-        <w:t>Glassfish</w:t>
-      </w:r>
-      <w:proofErr w:type="spellEnd"/>
+        <w:lastRenderedPageBreak/>
+        <w:t>Andere Application Server sind auch ok, z.B. Glassfish</w:t>
+      </w:r>
     </w:p>
     <w:p>
       <w:pPr>
@@ -5123,39 +4814,7 @@
           <w:rFonts w:eastAsia="Times New Roman" w:cs="Arial"/>
           <w:color w:val="262626"/>
         </w:rPr>
-        <w:t xml:space="preserve">Als Kunde möchte ich, dass das Backend mit Hilfe von </w:t>
-      </w:r>
-      <w:proofErr w:type="spellStart"/>
-      <w:r>
-        <w:rPr>
-          <w:rFonts w:eastAsia="Times New Roman" w:cs="Arial"/>
-          <w:color w:val="262626"/>
-        </w:rPr>
-        <w:t>Arquillian</w:t>
-      </w:r>
-      <w:proofErr w:type="spellEnd"/>
-      <w:r>
-        <w:rPr>
-          <w:rFonts w:eastAsia="Times New Roman" w:cs="Arial"/>
-          <w:color w:val="262626"/>
-        </w:rPr>
-        <w:t xml:space="preserve"> getestet wird, und zwar so, dass jede </w:t>
-      </w:r>
-      <w:proofErr w:type="spellStart"/>
-      <w:r>
-        <w:rPr>
-          <w:rFonts w:eastAsia="Times New Roman" w:cs="Arial"/>
-          <w:color w:val="262626"/>
-        </w:rPr>
-        <w:t>Geschäftlogik</w:t>
-      </w:r>
-      <w:proofErr w:type="spellEnd"/>
-      <w:r>
-        <w:rPr>
-          <w:rFonts w:eastAsia="Times New Roman" w:cs="Arial"/>
-          <w:color w:val="262626"/>
-        </w:rPr>
-        <w:t xml:space="preserve"> abgedeckt ist, weil ich eine hohe Qualität erwarte</w:t>
+        <w:t>Als Kunde möchte ich, dass das Backend mit Hilfe von Arquillian getestet wird, und zwar so, dass jede Geschäftlogik abgedeckt ist, weil ich eine hohe Qualität erwarte</w:t>
       </w:r>
     </w:p>
     <w:p>
@@ -5176,23 +4835,7 @@
           <w:rFonts w:eastAsia="Times New Roman" w:cs="Arial"/>
           <w:color w:val="262626"/>
         </w:rPr>
-        <w:t xml:space="preserve">Als Kunde möchte ich, dass für das Frontend JSF auf einem </w:t>
-      </w:r>
-      <w:proofErr w:type="spellStart"/>
-      <w:r>
-        <w:rPr>
-          <w:rFonts w:eastAsia="Times New Roman" w:cs="Arial"/>
-          <w:color w:val="262626"/>
-        </w:rPr>
-        <w:t>JBoss</w:t>
-      </w:r>
-      <w:proofErr w:type="spellEnd"/>
-      <w:r>
-        <w:rPr>
-          <w:rFonts w:eastAsia="Times New Roman" w:cs="Arial"/>
-          <w:color w:val="262626"/>
-        </w:rPr>
-        <w:t xml:space="preserve"> 7 verwendet wird, weil das Kundenstandard ist. </w:t>
+        <w:t>Als Kunde möchte ich, dass für das Frontend JSF auf einem JBoss 7 verwendet wird, weil das Kundenstandard ist. </w:t>
       </w:r>
     </w:p>
     <w:p>
@@ -5291,23 +4934,7 @@
           <w:rFonts w:eastAsia="Times New Roman" w:cs="Arial"/>
           <w:color w:val="262626"/>
         </w:rPr>
-        <w:t xml:space="preserve">Als Kunde möchte ich, dass Maven als Build- und </w:t>
-      </w:r>
-      <w:proofErr w:type="spellStart"/>
-      <w:r>
-        <w:rPr>
-          <w:rFonts w:eastAsia="Times New Roman" w:cs="Arial"/>
-          <w:color w:val="262626"/>
-        </w:rPr>
-        <w:t>Dependancy</w:t>
-      </w:r>
-      <w:proofErr w:type="spellEnd"/>
-      <w:r>
-        <w:rPr>
-          <w:rFonts w:eastAsia="Times New Roman" w:cs="Arial"/>
-          <w:color w:val="262626"/>
-        </w:rPr>
-        <w:t xml:space="preserve"> Management verwendet wird, weil das Kundenstandard ist</w:t>
+        <w:t>Als Kunde möchte ich, dass Maven als Build- und Dependancy Management verwendet wird, weil das Kundenstandard ist</w:t>
       </w:r>
     </w:p>
     <w:p>
@@ -5349,39 +4976,7 @@
           <w:rFonts w:eastAsia="Times New Roman" w:cs="Arial"/>
           <w:color w:val="262626"/>
         </w:rPr>
-        <w:t xml:space="preserve">Als Kunde möchte ich, dass </w:t>
-      </w:r>
-      <w:proofErr w:type="spellStart"/>
-      <w:r>
-        <w:rPr>
-          <w:rFonts w:eastAsia="Times New Roman" w:cs="Arial"/>
-          <w:color w:val="262626"/>
-        </w:rPr>
-        <w:t>GitHub</w:t>
-      </w:r>
-      <w:proofErr w:type="spellEnd"/>
-      <w:r>
-        <w:rPr>
-          <w:rFonts w:eastAsia="Times New Roman" w:cs="Arial"/>
-          <w:color w:val="262626"/>
-        </w:rPr>
-        <w:t xml:space="preserve"> (</w:t>
-      </w:r>
-      <w:proofErr w:type="spellStart"/>
-      <w:r>
-        <w:rPr>
-          <w:rFonts w:eastAsia="Times New Roman" w:cs="Arial"/>
-          <w:color w:val="262626"/>
-        </w:rPr>
-        <w:t>public</w:t>
-      </w:r>
-      <w:proofErr w:type="spellEnd"/>
-      <w:r>
-        <w:rPr>
-          <w:rFonts w:eastAsia="Times New Roman" w:cs="Arial"/>
-          <w:color w:val="262626"/>
-        </w:rPr>
-        <w:t>) als Repository verwendet wird, weil das Kundenstandard ist</w:t>
+        <w:t>Als Kunde möchte ich, dass GitHub (public) als Repository verwendet wird, weil das Kundenstandard ist</w:t>
       </w:r>
     </w:p>
     <w:p>
@@ -5402,7 +4997,6 @@
           <w:rFonts w:eastAsia="Times New Roman" w:cs="Arial"/>
           <w:color w:val="262626"/>
         </w:rPr>
-        <w:lastRenderedPageBreak/>
         <w:t>Als Kunde möchte ich, dass MySQL als Datenbank verwendet wird, weil das Kundenstandard ist. </w:t>
       </w:r>
     </w:p>
@@ -5439,23 +5033,7 @@
           <w:rFonts w:eastAsia="Times New Roman" w:cs="Arial"/>
           <w:color w:val="262626"/>
         </w:rPr>
-        <w:t xml:space="preserve">Als Alternative akzeptiere ich </w:t>
-      </w:r>
-      <w:proofErr w:type="spellStart"/>
-      <w:r>
-        <w:rPr>
-          <w:rFonts w:eastAsia="Times New Roman" w:cs="Arial"/>
-          <w:color w:val="262626"/>
-        </w:rPr>
-        <w:t>MongoDB</w:t>
-      </w:r>
-      <w:proofErr w:type="spellEnd"/>
-      <w:r>
-        <w:rPr>
-          <w:rFonts w:eastAsia="Times New Roman" w:cs="Arial"/>
-          <w:color w:val="262626"/>
-        </w:rPr>
-        <w:t>, weil das zukunftsträchtig ist.</w:t>
+        <w:t>Als Alternative akzeptiere ich MongoDB, weil das zukunftsträchtig ist.</w:t>
       </w:r>
     </w:p>
     <w:p>
@@ -5476,23 +5054,7 @@
           <w:rFonts w:eastAsia="Times New Roman" w:cs="Arial"/>
           <w:color w:val="262626"/>
         </w:rPr>
-        <w:t>Als Kunde möchte ich, dass wenn sich am Talk etwas ändert (z.B. anderer Raum) eine asynchrone Nachricht in eine Queue mit diesen Informationen geschrieben wird, damit ich eine Push-</w:t>
-      </w:r>
-      <w:proofErr w:type="spellStart"/>
-      <w:r>
-        <w:rPr>
-          <w:rFonts w:eastAsia="Times New Roman" w:cs="Arial"/>
-          <w:color w:val="262626"/>
-        </w:rPr>
-        <w:t>Notification</w:t>
-      </w:r>
-      <w:proofErr w:type="spellEnd"/>
-      <w:r>
-        <w:rPr>
-          <w:rFonts w:eastAsia="Times New Roman" w:cs="Arial"/>
-          <w:color w:val="262626"/>
-        </w:rPr>
-        <w:t>/SMS verschicken kann</w:t>
+        <w:t>Als Kunde möchte ich, dass wenn sich am Talk etwas ändert (z.B. anderer Raum) eine asynchrone Nachricht in eine Queue mit diesen Informationen geschrieben wird, damit ich eine Push-Notification/SMS verschicken kann</w:t>
       </w:r>
     </w:p>
     <w:p>
@@ -5570,23 +5132,7 @@
           <w:rFonts w:eastAsia="Times New Roman" w:cs="Arial"/>
           <w:color w:val="262626"/>
         </w:rPr>
-        <w:t xml:space="preserve">Als </w:t>
-      </w:r>
-      <w:proofErr w:type="spellStart"/>
-      <w:r>
-        <w:rPr>
-          <w:rFonts w:eastAsia="Times New Roman" w:cs="Arial"/>
-          <w:color w:val="262626"/>
-        </w:rPr>
-        <w:t>Ops</w:t>
-      </w:r>
-      <w:proofErr w:type="spellEnd"/>
-      <w:r>
-        <w:rPr>
-          <w:rFonts w:eastAsia="Times New Roman" w:cs="Arial"/>
-          <w:color w:val="262626"/>
-        </w:rPr>
-        <w:t xml:space="preserve"> möchte ich die Antwortzeiten der Applikation auf Methodenebene überwachen können, damit ich Performanceprobleme schnell orten und beheben kann. </w:t>
+        <w:t>Als Ops möchte ich die Antwortzeiten der Applikation auf Methodenebene überwachen können, damit ich Performanceprobleme schnell orten und beheben kann. </w:t>
       </w:r>
     </w:p>
     <w:p>
@@ -5664,39 +5210,7 @@
           <w:rFonts w:eastAsia="Times New Roman" w:cs="Arial"/>
           <w:color w:val="262626"/>
         </w:rPr>
-        <w:t xml:space="preserve">Als </w:t>
-      </w:r>
-      <w:proofErr w:type="spellStart"/>
-      <w:r>
-        <w:rPr>
-          <w:rFonts w:eastAsia="Times New Roman" w:cs="Arial"/>
-          <w:color w:val="262626"/>
-        </w:rPr>
-        <w:t>Ops</w:t>
-      </w:r>
-      <w:proofErr w:type="spellEnd"/>
-      <w:r>
-        <w:rPr>
-          <w:rFonts w:eastAsia="Times New Roman" w:cs="Arial"/>
-          <w:color w:val="262626"/>
-        </w:rPr>
-        <w:t xml:space="preserve"> möchte ich, dass alle Datenbankzugriffe als </w:t>
-      </w:r>
-      <w:proofErr w:type="spellStart"/>
-      <w:r>
-        <w:rPr>
-          <w:rFonts w:eastAsia="Times New Roman" w:cs="Arial"/>
-          <w:color w:val="262626"/>
-        </w:rPr>
-        <w:t>Prepared</w:t>
-      </w:r>
-      <w:proofErr w:type="spellEnd"/>
-      <w:r>
-        <w:rPr>
-          <w:rFonts w:eastAsia="Times New Roman" w:cs="Arial"/>
-          <w:color w:val="262626"/>
-        </w:rPr>
-        <w:t xml:space="preserve"> Statements ausgeführt werden, damit die Belastung der Datenbank geringer ist.</w:t>
+        <w:t>Als Ops möchte ich, dass alle Datenbankzugriffe als Prepared Statements ausgeführt werden, damit die Belastung der Datenbank geringer ist.</w:t>
       </w:r>
     </w:p>
     <w:p>
@@ -5717,23 +5231,7 @@
           <w:rFonts w:eastAsia="Times New Roman" w:cs="Arial"/>
           <w:color w:val="262626"/>
         </w:rPr>
-        <w:t xml:space="preserve">Als </w:t>
-      </w:r>
-      <w:proofErr w:type="spellStart"/>
-      <w:r>
-        <w:rPr>
-          <w:rFonts w:eastAsia="Times New Roman" w:cs="Arial"/>
-          <w:color w:val="262626"/>
-        </w:rPr>
-        <w:t>Ops</w:t>
-      </w:r>
-      <w:proofErr w:type="spellEnd"/>
-      <w:r>
-        <w:rPr>
-          <w:rFonts w:eastAsia="Times New Roman" w:cs="Arial"/>
-          <w:color w:val="262626"/>
-        </w:rPr>
-        <w:t xml:space="preserve"> möchte ich, dass zu allen Service-Aufrufen ein Log-Eintrag erfolgt, wo man den Service, die Methode, die Parameter und die Antwortzeiten sehen kann</w:t>
+        <w:t>Als Ops möchte ich, dass zu allen Service-Aufrufen ein Log-Eintrag erfolgt, wo man den Service, die Methode, die Parameter und die Antwortzeiten sehen kann</w:t>
       </w:r>
     </w:p>
     <w:p>
@@ -5754,30 +5252,14 @@
           <w:rFonts w:eastAsia="Times New Roman" w:cs="Arial"/>
           <w:color w:val="262626"/>
         </w:rPr>
-        <w:t xml:space="preserve">Als </w:t>
-      </w:r>
-      <w:proofErr w:type="spellStart"/>
-      <w:r>
-        <w:rPr>
-          <w:rFonts w:eastAsia="Times New Roman" w:cs="Arial"/>
-          <w:color w:val="262626"/>
-        </w:rPr>
-        <w:t>Ops</w:t>
-      </w:r>
-      <w:proofErr w:type="spellEnd"/>
-      <w:r>
-        <w:rPr>
-          <w:rFonts w:eastAsia="Times New Roman" w:cs="Arial"/>
-          <w:color w:val="262626"/>
-        </w:rPr>
-        <w:t xml:space="preserve"> möchte ich, dass die Applikation nicht direkt die Datenbanktabellen anlegt oder manipuliert, sondern ein SQL-Script bereit liegt, weil bei uns Applikationen keine DDL-Logik enthalten dürfen</w:t>
+        <w:t>Als Ops möchte ich, dass die Applikation nicht direkt die Datenbanktabellen anlegt oder manipuliert, sondern ein SQL-Script bereit liegt, weil bei uns Applikationen keine DDL-Logik enthalten dürfen</w:t>
       </w:r>
     </w:p>
     <w:p>
       <w:pPr>
         <w:pStyle w:val="berschrift2"/>
       </w:pPr>
-      <w:bookmarkStart w:id="23" w:name="_Toc372578347"/>
+      <w:bookmarkStart w:id="23" w:name="_Toc373177969"/>
       <w:r>
         <w:t>Hinweise</w:t>
       </w:r>
@@ -5801,23 +5283,7 @@
           <w:rFonts w:eastAsia="Times New Roman" w:cs="Arial"/>
           <w:color w:val="262626"/>
         </w:rPr>
-        <w:t xml:space="preserve">Wir verzichten auf Security, wer </w:t>
-      </w:r>
-      <w:proofErr w:type="spellStart"/>
-      <w:r>
-        <w:rPr>
-          <w:rFonts w:eastAsia="Times New Roman" w:cs="Arial"/>
-          <w:color w:val="262626"/>
-        </w:rPr>
-        <w:t>sowas</w:t>
-      </w:r>
-      <w:proofErr w:type="spellEnd"/>
-      <w:r>
-        <w:rPr>
-          <w:rFonts w:eastAsia="Times New Roman" w:cs="Arial"/>
-          <w:color w:val="262626"/>
-        </w:rPr>
-        <w:t xml:space="preserve"> implementiert erhält einen Bonus</w:t>
+        <w:t>Wir verzichten auf Security, wer sowas implementiert erhält einen Bonus</w:t>
       </w:r>
     </w:p>
     <w:p>
@@ -5845,7 +5311,7 @@
       <w:pPr>
         <w:pStyle w:val="berschrift2"/>
       </w:pPr>
-      <w:bookmarkStart w:id="24" w:name="_Toc372578348"/>
+      <w:bookmarkStart w:id="24" w:name="_Toc373177970"/>
       <w:r>
         <w:t>Entscheidungen</w:t>
       </w:r>
@@ -5885,23 +5351,8 @@
           <w:rFonts w:eastAsia="Times New Roman" w:cs="Arial"/>
           <w:color w:val="262626"/>
         </w:rPr>
-        <w:t xml:space="preserve">Wie viele </w:t>
-      </w:r>
-      <w:proofErr w:type="gramStart"/>
-      <w:r>
-        <w:rPr>
-          <w:rFonts w:eastAsia="Times New Roman" w:cs="Arial"/>
-          <w:color w:val="262626"/>
-        </w:rPr>
-        <w:t>Release Units soll</w:t>
-      </w:r>
-      <w:proofErr w:type="gramEnd"/>
-      <w:r>
-        <w:rPr>
-          <w:rFonts w:eastAsia="Times New Roman" w:cs="Arial"/>
-          <w:color w:val="262626"/>
-        </w:rPr>
-        <w:t xml:space="preserve"> es geben?</w:t>
+        <w:lastRenderedPageBreak/>
+        <w:t>Wie viele Release Units soll es geben?</w:t>
       </w:r>
     </w:p>
     <w:p>
@@ -5964,23 +5415,7 @@
           <w:rFonts w:eastAsia="Times New Roman" w:cs="Arial"/>
           <w:color w:val="262626"/>
         </w:rPr>
-        <w:t xml:space="preserve">Welche Datenbank soll verwendet werden (MySQL oder </w:t>
-      </w:r>
-      <w:proofErr w:type="spellStart"/>
-      <w:r>
-        <w:rPr>
-          <w:rFonts w:eastAsia="Times New Roman" w:cs="Arial"/>
-          <w:color w:val="262626"/>
-        </w:rPr>
-        <w:t>MongoDB</w:t>
-      </w:r>
-      <w:proofErr w:type="spellEnd"/>
-      <w:r>
-        <w:rPr>
-          <w:rFonts w:eastAsia="Times New Roman" w:cs="Arial"/>
-          <w:color w:val="262626"/>
-        </w:rPr>
-        <w:t>)</w:t>
+        <w:t>Welche Datenbank soll verwendet werden (MySQL oder MongoDB)</w:t>
       </w:r>
     </w:p>
     <w:p>
@@ -6008,13 +5443,11 @@
       <w:pPr>
         <w:pStyle w:val="berschrift2"/>
       </w:pPr>
-      <w:bookmarkStart w:id="25" w:name="_Toc372578349"/>
-      <w:proofErr w:type="spellStart"/>
+      <w:bookmarkStart w:id="25" w:name="_Toc373177971"/>
       <w:r>
         <w:t>Deliverables</w:t>
       </w:r>
       <w:bookmarkEnd w:id="25"/>
-      <w:proofErr w:type="spellEnd"/>
     </w:p>
     <w:p>
       <w:pPr>
@@ -6034,23 +5467,7 @@
           <w:rFonts w:eastAsia="Times New Roman" w:cs="Arial"/>
           <w:color w:val="262626"/>
         </w:rPr>
-        <w:t xml:space="preserve">Ein Dokument "Service </w:t>
-      </w:r>
-      <w:proofErr w:type="spellStart"/>
-      <w:r>
-        <w:rPr>
-          <w:rFonts w:eastAsia="Times New Roman" w:cs="Arial"/>
-          <w:color w:val="262626"/>
-        </w:rPr>
-        <w:t>Architekture</w:t>
-      </w:r>
-      <w:proofErr w:type="spellEnd"/>
-      <w:r>
-        <w:rPr>
-          <w:rFonts w:eastAsia="Times New Roman" w:cs="Arial"/>
-          <w:color w:val="262626"/>
-        </w:rPr>
-        <w:t>"</w:t>
+        <w:t>Ein Dokument "Service Architekture"</w:t>
       </w:r>
     </w:p>
     <w:p>
@@ -6071,23 +5488,7 @@
           <w:rFonts w:eastAsia="Times New Roman" w:cs="Arial"/>
           <w:color w:val="262626"/>
         </w:rPr>
-        <w:t xml:space="preserve">Ein oder mehrere </w:t>
-      </w:r>
-      <w:proofErr w:type="spellStart"/>
-      <w:r>
-        <w:rPr>
-          <w:rFonts w:eastAsia="Times New Roman" w:cs="Arial"/>
-          <w:color w:val="262626"/>
-        </w:rPr>
-        <w:t>git-Repositories</w:t>
-      </w:r>
-      <w:proofErr w:type="spellEnd"/>
-      <w:r>
-        <w:rPr>
-          <w:rFonts w:eastAsia="Times New Roman" w:cs="Arial"/>
-          <w:color w:val="262626"/>
-        </w:rPr>
-        <w:t xml:space="preserve"> mit jeweils eine Maven-Projekt</w:t>
+        <w:t>Ein oder mehrere git-Repositories mit jeweils eine Maven-Projekt</w:t>
       </w:r>
     </w:p>
     <w:p>
@@ -6798,6 +6199,119 @@
     </w:lvl>
   </w:abstractNum>
   <w:abstractNum w:abstractNumId="5">
+    <w:nsid w:val="30B30D42"/>
+    <w:multiLevelType w:val="hybridMultilevel"/>
+    <w:tmpl w:val="83B08AFE"/>
+    <w:lvl w:ilvl="0" w:tplc="04070001">
+      <w:start w:val="1"/>
+      <w:numFmt w:val="bullet"/>
+      <w:lvlText w:val=""/>
+      <w:lvlJc w:val="left"/>
+      <w:pPr>
+        <w:ind w:left="720" w:hanging="360"/>
+      </w:pPr>
+      <w:rPr>
+        <w:rFonts w:ascii="Symbol" w:hAnsi="Symbol" w:hint="default"/>
+      </w:rPr>
+    </w:lvl>
+    <w:lvl w:ilvl="1" w:tplc="04070003" w:tentative="1">
+      <w:start w:val="1"/>
+      <w:numFmt w:val="bullet"/>
+      <w:lvlText w:val="o"/>
+      <w:lvlJc w:val="left"/>
+      <w:pPr>
+        <w:ind w:left="1440" w:hanging="360"/>
+      </w:pPr>
+      <w:rPr>
+        <w:rFonts w:ascii="Courier New" w:hAnsi="Courier New" w:cs="Courier New" w:hint="default"/>
+      </w:rPr>
+    </w:lvl>
+    <w:lvl w:ilvl="2" w:tplc="04070005" w:tentative="1">
+      <w:start w:val="1"/>
+      <w:numFmt w:val="bullet"/>
+      <w:lvlText w:val=""/>
+      <w:lvlJc w:val="left"/>
+      <w:pPr>
+        <w:ind w:left="2160" w:hanging="360"/>
+      </w:pPr>
+      <w:rPr>
+        <w:rFonts w:ascii="Wingdings" w:hAnsi="Wingdings" w:hint="default"/>
+      </w:rPr>
+    </w:lvl>
+    <w:lvl w:ilvl="3" w:tplc="04070001" w:tentative="1">
+      <w:start w:val="1"/>
+      <w:numFmt w:val="bullet"/>
+      <w:lvlText w:val=""/>
+      <w:lvlJc w:val="left"/>
+      <w:pPr>
+        <w:ind w:left="2880" w:hanging="360"/>
+      </w:pPr>
+      <w:rPr>
+        <w:rFonts w:ascii="Symbol" w:hAnsi="Symbol" w:hint="default"/>
+      </w:rPr>
+    </w:lvl>
+    <w:lvl w:ilvl="4" w:tplc="04070003" w:tentative="1">
+      <w:start w:val="1"/>
+      <w:numFmt w:val="bullet"/>
+      <w:lvlText w:val="o"/>
+      <w:lvlJc w:val="left"/>
+      <w:pPr>
+        <w:ind w:left="3600" w:hanging="360"/>
+      </w:pPr>
+      <w:rPr>
+        <w:rFonts w:ascii="Courier New" w:hAnsi="Courier New" w:cs="Courier New" w:hint="default"/>
+      </w:rPr>
+    </w:lvl>
+    <w:lvl w:ilvl="5" w:tplc="04070005" w:tentative="1">
+      <w:start w:val="1"/>
+      <w:numFmt w:val="bullet"/>
+      <w:lvlText w:val=""/>
+      <w:lvlJc w:val="left"/>
+      <w:pPr>
+        <w:ind w:left="4320" w:hanging="360"/>
+      </w:pPr>
+      <w:rPr>
+        <w:rFonts w:ascii="Wingdings" w:hAnsi="Wingdings" w:hint="default"/>
+      </w:rPr>
+    </w:lvl>
+    <w:lvl w:ilvl="6" w:tplc="04070001" w:tentative="1">
+      <w:start w:val="1"/>
+      <w:numFmt w:val="bullet"/>
+      <w:lvlText w:val=""/>
+      <w:lvlJc w:val="left"/>
+      <w:pPr>
+        <w:ind w:left="5040" w:hanging="360"/>
+      </w:pPr>
+      <w:rPr>
+        <w:rFonts w:ascii="Symbol" w:hAnsi="Symbol" w:hint="default"/>
+      </w:rPr>
+    </w:lvl>
+    <w:lvl w:ilvl="7" w:tplc="04070003" w:tentative="1">
+      <w:start w:val="1"/>
+      <w:numFmt w:val="bullet"/>
+      <w:lvlText w:val="o"/>
+      <w:lvlJc w:val="left"/>
+      <w:pPr>
+        <w:ind w:left="5760" w:hanging="360"/>
+      </w:pPr>
+      <w:rPr>
+        <w:rFonts w:ascii="Courier New" w:hAnsi="Courier New" w:cs="Courier New" w:hint="default"/>
+      </w:rPr>
+    </w:lvl>
+    <w:lvl w:ilvl="8" w:tplc="04070005" w:tentative="1">
+      <w:start w:val="1"/>
+      <w:numFmt w:val="bullet"/>
+      <w:lvlText w:val=""/>
+      <w:lvlJc w:val="left"/>
+      <w:pPr>
+        <w:ind w:left="6480" w:hanging="360"/>
+      </w:pPr>
+      <w:rPr>
+        <w:rFonts w:ascii="Wingdings" w:hAnsi="Wingdings" w:hint="default"/>
+      </w:rPr>
+    </w:lvl>
+  </w:abstractNum>
+  <w:abstractNum w:abstractNumId="6">
     <w:nsid w:val="55E90D17"/>
     <w:multiLevelType w:val="multilevel"/>
     <w:tmpl w:val="C73011CC"/>
@@ -6946,7 +6460,7 @@
       </w:rPr>
     </w:lvl>
   </w:abstractNum>
-  <w:abstractNum w:abstractNumId="6">
+  <w:abstractNum w:abstractNumId="7">
     <w:nsid w:val="63015FF2"/>
     <w:multiLevelType w:val="multilevel"/>
     <w:tmpl w:val="1316B68A"/>
@@ -7095,7 +6609,7 @@
       </w:rPr>
     </w:lvl>
   </w:abstractNum>
-  <w:abstractNum w:abstractNumId="7">
+  <w:abstractNum w:abstractNumId="8">
     <w:nsid w:val="70F250DF"/>
     <w:multiLevelType w:val="hybridMultilevel"/>
     <w:tmpl w:val="98C2B476"/>
@@ -7212,7 +6726,7 @@
     <w:abstractNumId w:val="2"/>
   </w:num>
   <w:num w:numId="2">
-    <w:abstractNumId w:val="7"/>
+    <w:abstractNumId w:val="8"/>
   </w:num>
   <w:num w:numId="3">
     <w:abstractNumId w:val="4"/>
@@ -7221,16 +6735,19 @@
     <w:abstractNumId w:val="3"/>
   </w:num>
   <w:num w:numId="5">
-    <w:abstractNumId w:val="6"/>
+    <w:abstractNumId w:val="7"/>
   </w:num>
   <w:num w:numId="6">
-    <w:abstractNumId w:val="5"/>
+    <w:abstractNumId w:val="6"/>
   </w:num>
   <w:num w:numId="7">
     <w:abstractNumId w:val="0"/>
   </w:num>
   <w:num w:numId="8">
     <w:abstractNumId w:val="1"/>
+  </w:num>
+  <w:num w:numId="9">
+    <w:abstractNumId w:val="5"/>
   </w:num>
 </w:numbering>
 </file>
@@ -8957,7 +8474,7 @@
 </file>
 
 <file path=customXml/itemProps1.xml><?xml version="1.0" encoding="utf-8"?>
-<ds:datastoreItem xmlns:ds="http://schemas.openxmlformats.org/officeDocument/2006/customXml" ds:itemID="{F5582AC5-FDC0-4EA1-B820-9B35FFE55447}">
+<ds:datastoreItem xmlns:ds="http://schemas.openxmlformats.org/officeDocument/2006/customXml" ds:itemID="{7401D519-1BCA-4BF4-A229-1601895FAAF5}">
   <ds:schemaRefs>
     <ds:schemaRef ds:uri="http://schemas.openxmlformats.org/officeDocument/2006/bibliography"/>
   </ds:schemaRefs>

</xml_diff>